<commit_message>
Criação de modelo "Escola". Mudança no DOCX Relatório.
</commit_message>
<xml_diff>
--- a/Projecto Final/Relatório.docx
+++ b/Projecto Final/Relatório.docx
@@ -141,6 +141,16 @@
         </w:rPr>
         <w:t>ASP.NET</w:t>
       </w:r>
+      <w:r>
+        <w:rPr>
+          <w:b/>
+          <w:bCs/>
+          <w:sz w:val="30"/>
+          <w:szCs w:val="30"/>
+          <w:u w:val="single"/>
+        </w:rPr>
+        <w:t xml:space="preserve"> CORE MVC</w:t>
+      </w:r>
     </w:p>
     <w:p>
       <w:pPr>
@@ -226,6 +236,8 @@
           <w:szCs w:val="48"/>
         </w:rPr>
       </w:pPr>
+      <w:bookmarkStart w:id="0" w:name="_GoBack"/>
+      <w:bookmarkEnd w:id="0"/>
     </w:p>
     <w:p>
       <w:pPr>
@@ -356,28 +368,39 @@
     </w:p>
     <w:p>
       <w:pPr>
-        <w:rPr>
-          <w:rFonts w:ascii="Times New Roman" w:hAnsi="Times New Roman" w:cs="Times New Roman"/>
-          <w:sz w:val="24"/>
-          <w:szCs w:val="24"/>
-        </w:rPr>
-      </w:pPr>
-    </w:p>
-    <w:p>
-      <w:pPr>
-        <w:rPr>
-          <w:rFonts w:ascii="Times New Roman" w:hAnsi="Times New Roman" w:cs="Times New Roman"/>
-          <w:sz w:val="24"/>
-          <w:szCs w:val="24"/>
-        </w:rPr>
-      </w:pPr>
-    </w:p>
-    <w:p>
-      <w:pPr>
-        <w:rPr>
-          <w:rFonts w:ascii="Times New Roman" w:hAnsi="Times New Roman" w:cs="Times New Roman"/>
-          <w:sz w:val="24"/>
-          <w:szCs w:val="24"/>
+        <w:tabs>
+          <w:tab w:val="left" w:pos="5010"/>
+        </w:tabs>
+        <w:rPr>
+          <w:rFonts w:ascii="Times New Roman" w:hAnsi="Times New Roman" w:cs="Times New Roman"/>
+          <w:sz w:val="24"/>
+          <w:szCs w:val="24"/>
+        </w:rPr>
+      </w:pPr>
+      <w:r>
+        <w:rPr>
+          <w:rFonts w:ascii="Times New Roman" w:hAnsi="Times New Roman" w:cs="Times New Roman"/>
+          <w:sz w:val="24"/>
+          <w:szCs w:val="24"/>
+        </w:rPr>
+        <w:tab/>
+      </w:r>
+    </w:p>
+    <w:p>
+      <w:pPr>
+        <w:rPr>
+          <w:rFonts w:ascii="Times New Roman" w:hAnsi="Times New Roman" w:cs="Times New Roman"/>
+          <w:sz w:val="16"/>
+          <w:szCs w:val="16"/>
+        </w:rPr>
+      </w:pPr>
+    </w:p>
+    <w:p>
+      <w:pPr>
+        <w:rPr>
+          <w:rFonts w:ascii="Times New Roman" w:hAnsi="Times New Roman" w:cs="Times New Roman"/>
+          <w:sz w:val="16"/>
+          <w:szCs w:val="16"/>
         </w:rPr>
       </w:pPr>
     </w:p>
@@ -1886,17 +1909,25 @@
         </w:rPr>
         <w:t xml:space="preserve"> (</w:t>
       </w:r>
-      <w:bookmarkStart w:id="0" w:name="_GoBack"/>
-      <w:bookmarkEnd w:id="0"/>
-      <w:r>
-        <w:rPr>
-          <w:rFonts w:ascii="Times New Roman" w:hAnsi="Times New Roman" w:cs="Times New Roman"/>
-          <w:b/>
-          <w:bCs/>
-          <w:sz w:val="24"/>
-          <w:szCs w:val="24"/>
-        </w:rPr>
-        <w:t>10)</w:t>
+      <w:r>
+        <w:rPr>
+          <w:rFonts w:ascii="Times New Roman" w:hAnsi="Times New Roman" w:cs="Times New Roman"/>
+          <w:b/>
+          <w:bCs/>
+          <w:sz w:val="24"/>
+          <w:szCs w:val="24"/>
+        </w:rPr>
+        <w:t>8</w:t>
+      </w:r>
+      <w:r>
+        <w:rPr>
+          <w:rFonts w:ascii="Times New Roman" w:hAnsi="Times New Roman" w:cs="Times New Roman"/>
+          <w:b/>
+          <w:bCs/>
+          <w:sz w:val="24"/>
+          <w:szCs w:val="24"/>
+        </w:rPr>
+        <w:t>)</w:t>
       </w:r>
     </w:p>
     <w:p>
@@ -1904,7 +1935,7 @@
         <w:pStyle w:val="ListParagraph"/>
         <w:numPr>
           <w:ilvl w:val="0"/>
-          <w:numId w:val="4"/>
+          <w:numId w:val="5"/>
         </w:numPr>
         <w:tabs>
           <w:tab w:val="left" w:pos="6840"/>
@@ -1921,7 +1952,7 @@
           <w:sz w:val="24"/>
           <w:szCs w:val="24"/>
         </w:rPr>
-        <w:t>DEPARTAMENTO</w:t>
+        <w:t>PROFESSOR</w:t>
       </w:r>
     </w:p>
     <w:p>
@@ -1929,7 +1960,7 @@
         <w:pStyle w:val="ListParagraph"/>
         <w:numPr>
           <w:ilvl w:val="0"/>
-          <w:numId w:val="4"/>
+          <w:numId w:val="5"/>
         </w:numPr>
         <w:tabs>
           <w:tab w:val="left" w:pos="6840"/>
@@ -1946,7 +1977,7 @@
           <w:sz w:val="24"/>
           <w:szCs w:val="24"/>
         </w:rPr>
-        <w:t>GESTÃO DE TAREFA</w:t>
+        <w:t>DEPARTAMENTO</w:t>
       </w:r>
     </w:p>
     <w:p>
@@ -1954,7 +1985,7 @@
         <w:pStyle w:val="ListParagraph"/>
         <w:numPr>
           <w:ilvl w:val="0"/>
-          <w:numId w:val="4"/>
+          <w:numId w:val="5"/>
         </w:numPr>
         <w:tabs>
           <w:tab w:val="left" w:pos="6840"/>
@@ -1971,7 +2002,7 @@
           <w:sz w:val="24"/>
           <w:szCs w:val="24"/>
         </w:rPr>
-        <w:t>TAREFA</w:t>
+        <w:t>FUNCIONARIO</w:t>
       </w:r>
     </w:p>
     <w:p>
@@ -1979,7 +2010,7 @@
         <w:pStyle w:val="ListParagraph"/>
         <w:numPr>
           <w:ilvl w:val="0"/>
-          <w:numId w:val="4"/>
+          <w:numId w:val="5"/>
         </w:numPr>
         <w:tabs>
           <w:tab w:val="left" w:pos="6840"/>
@@ -1996,7 +2027,7 @@
           <w:sz w:val="24"/>
           <w:szCs w:val="24"/>
         </w:rPr>
-        <w:t>FUNCIONARIO</w:t>
+        <w:t>SERVICOS</w:t>
       </w:r>
     </w:p>
     <w:p>
@@ -2004,7 +2035,7 @@
         <w:pStyle w:val="ListParagraph"/>
         <w:numPr>
           <w:ilvl w:val="0"/>
-          <w:numId w:val="4"/>
+          <w:numId w:val="5"/>
         </w:numPr>
         <w:tabs>
           <w:tab w:val="left" w:pos="6840"/>
@@ -2021,7 +2052,7 @@
           <w:sz w:val="24"/>
           <w:szCs w:val="24"/>
         </w:rPr>
-        <w:t>CHEFE DEPARTAMENTO</w:t>
+        <w:t>ESCOLA</w:t>
       </w:r>
     </w:p>
     <w:p>
@@ -2029,7 +2060,7 @@
         <w:pStyle w:val="ListParagraph"/>
         <w:numPr>
           <w:ilvl w:val="0"/>
-          <w:numId w:val="4"/>
+          <w:numId w:val="5"/>
         </w:numPr>
         <w:tabs>
           <w:tab w:val="left" w:pos="6840"/>
@@ -2046,7 +2077,7 @@
           <w:sz w:val="24"/>
           <w:szCs w:val="24"/>
         </w:rPr>
-        <w:t>PROFESSOR</w:t>
+        <w:t>TAREFAFUNCIONARIO</w:t>
       </w:r>
     </w:p>
     <w:p>
@@ -2054,7 +2085,7 @@
         <w:pStyle w:val="ListParagraph"/>
         <w:numPr>
           <w:ilvl w:val="0"/>
-          <w:numId w:val="4"/>
+          <w:numId w:val="5"/>
         </w:numPr>
         <w:tabs>
           <w:tab w:val="left" w:pos="6840"/>
@@ -2071,7 +2102,7 @@
           <w:sz w:val="24"/>
           <w:szCs w:val="24"/>
         </w:rPr>
-        <w:t>TÉCNICO</w:t>
+        <w:t>TAREFA</w:t>
       </w:r>
     </w:p>
     <w:p>
@@ -2079,7 +2110,7 @@
         <w:pStyle w:val="ListParagraph"/>
         <w:numPr>
           <w:ilvl w:val="0"/>
-          <w:numId w:val="4"/>
+          <w:numId w:val="5"/>
         </w:numPr>
         <w:tabs>
           <w:tab w:val="left" w:pos="6840"/>
@@ -2096,57 +2127,7 @@
           <w:sz w:val="24"/>
           <w:szCs w:val="24"/>
         </w:rPr>
-        <w:t>EQUIPA ADMINISTRATIVA</w:t>
-      </w:r>
-    </w:p>
-    <w:p>
-      <w:pPr>
-        <w:pStyle w:val="ListParagraph"/>
-        <w:numPr>
-          <w:ilvl w:val="0"/>
-          <w:numId w:val="4"/>
-        </w:numPr>
-        <w:tabs>
-          <w:tab w:val="left" w:pos="6840"/>
-        </w:tabs>
-        <w:rPr>
-          <w:rFonts w:ascii="Times New Roman" w:hAnsi="Times New Roman" w:cs="Times New Roman"/>
-          <w:sz w:val="24"/>
-          <w:szCs w:val="24"/>
-        </w:rPr>
-      </w:pPr>
-      <w:r>
-        <w:rPr>
-          <w:rFonts w:ascii="Times New Roman" w:hAnsi="Times New Roman" w:cs="Times New Roman"/>
-          <w:sz w:val="24"/>
-          <w:szCs w:val="24"/>
-        </w:rPr>
-        <w:t>EQUIPA DE LIMPEZA</w:t>
-      </w:r>
-    </w:p>
-    <w:p>
-      <w:pPr>
-        <w:pStyle w:val="ListParagraph"/>
-        <w:numPr>
-          <w:ilvl w:val="0"/>
-          <w:numId w:val="4"/>
-        </w:numPr>
-        <w:tabs>
-          <w:tab w:val="left" w:pos="6840"/>
-        </w:tabs>
-        <w:rPr>
-          <w:rFonts w:ascii="Times New Roman" w:hAnsi="Times New Roman" w:cs="Times New Roman"/>
-          <w:sz w:val="24"/>
-          <w:szCs w:val="24"/>
-        </w:rPr>
-      </w:pPr>
-      <w:r>
-        <w:rPr>
-          <w:rFonts w:ascii="Times New Roman" w:hAnsi="Times New Roman" w:cs="Times New Roman"/>
-          <w:sz w:val="24"/>
-          <w:szCs w:val="24"/>
-        </w:rPr>
-        <w:t>PORTEIRO</w:t>
+        <w:t>CARGO</w:t>
       </w:r>
     </w:p>
     <w:sectPr>
@@ -2613,6 +2594,119 @@
       </w:rPr>
     </w:lvl>
   </w:abstractNum>
+  <w:abstractNum w:abstractNumId="4" w15:restartNumberingAfterBreak="0">
+    <w:nsid w:val="5A5820AF"/>
+    <w:multiLevelType w:val="hybridMultilevel"/>
+    <w:tmpl w:val="1108A008"/>
+    <w:lvl w:ilvl="0" w:tplc="04090001">
+      <w:start w:val="1"/>
+      <w:numFmt w:val="bullet"/>
+      <w:lvlText w:val=""/>
+      <w:lvlJc w:val="left"/>
+      <w:pPr>
+        <w:ind w:left="720" w:hanging="360"/>
+      </w:pPr>
+      <w:rPr>
+        <w:rFonts w:ascii="Symbol" w:hAnsi="Symbol" w:hint="default"/>
+      </w:rPr>
+    </w:lvl>
+    <w:lvl w:ilvl="1" w:tplc="04090003" w:tentative="1">
+      <w:start w:val="1"/>
+      <w:numFmt w:val="bullet"/>
+      <w:lvlText w:val="o"/>
+      <w:lvlJc w:val="left"/>
+      <w:pPr>
+        <w:ind w:left="1440" w:hanging="360"/>
+      </w:pPr>
+      <w:rPr>
+        <w:rFonts w:ascii="Courier New" w:hAnsi="Courier New" w:cs="Courier New" w:hint="default"/>
+      </w:rPr>
+    </w:lvl>
+    <w:lvl w:ilvl="2" w:tplc="04090005" w:tentative="1">
+      <w:start w:val="1"/>
+      <w:numFmt w:val="bullet"/>
+      <w:lvlText w:val=""/>
+      <w:lvlJc w:val="left"/>
+      <w:pPr>
+        <w:ind w:left="2160" w:hanging="360"/>
+      </w:pPr>
+      <w:rPr>
+        <w:rFonts w:ascii="Wingdings" w:hAnsi="Wingdings" w:hint="default"/>
+      </w:rPr>
+    </w:lvl>
+    <w:lvl w:ilvl="3" w:tplc="04090001" w:tentative="1">
+      <w:start w:val="1"/>
+      <w:numFmt w:val="bullet"/>
+      <w:lvlText w:val=""/>
+      <w:lvlJc w:val="left"/>
+      <w:pPr>
+        <w:ind w:left="2880" w:hanging="360"/>
+      </w:pPr>
+      <w:rPr>
+        <w:rFonts w:ascii="Symbol" w:hAnsi="Symbol" w:hint="default"/>
+      </w:rPr>
+    </w:lvl>
+    <w:lvl w:ilvl="4" w:tplc="04090003" w:tentative="1">
+      <w:start w:val="1"/>
+      <w:numFmt w:val="bullet"/>
+      <w:lvlText w:val="o"/>
+      <w:lvlJc w:val="left"/>
+      <w:pPr>
+        <w:ind w:left="3600" w:hanging="360"/>
+      </w:pPr>
+      <w:rPr>
+        <w:rFonts w:ascii="Courier New" w:hAnsi="Courier New" w:cs="Courier New" w:hint="default"/>
+      </w:rPr>
+    </w:lvl>
+    <w:lvl w:ilvl="5" w:tplc="04090005" w:tentative="1">
+      <w:start w:val="1"/>
+      <w:numFmt w:val="bullet"/>
+      <w:lvlText w:val=""/>
+      <w:lvlJc w:val="left"/>
+      <w:pPr>
+        <w:ind w:left="4320" w:hanging="360"/>
+      </w:pPr>
+      <w:rPr>
+        <w:rFonts w:ascii="Wingdings" w:hAnsi="Wingdings" w:hint="default"/>
+      </w:rPr>
+    </w:lvl>
+    <w:lvl w:ilvl="6" w:tplc="04090001" w:tentative="1">
+      <w:start w:val="1"/>
+      <w:numFmt w:val="bullet"/>
+      <w:lvlText w:val=""/>
+      <w:lvlJc w:val="left"/>
+      <w:pPr>
+        <w:ind w:left="5040" w:hanging="360"/>
+      </w:pPr>
+      <w:rPr>
+        <w:rFonts w:ascii="Symbol" w:hAnsi="Symbol" w:hint="default"/>
+      </w:rPr>
+    </w:lvl>
+    <w:lvl w:ilvl="7" w:tplc="04090003" w:tentative="1">
+      <w:start w:val="1"/>
+      <w:numFmt w:val="bullet"/>
+      <w:lvlText w:val="o"/>
+      <w:lvlJc w:val="left"/>
+      <w:pPr>
+        <w:ind w:left="5760" w:hanging="360"/>
+      </w:pPr>
+      <w:rPr>
+        <w:rFonts w:ascii="Courier New" w:hAnsi="Courier New" w:cs="Courier New" w:hint="default"/>
+      </w:rPr>
+    </w:lvl>
+    <w:lvl w:ilvl="8" w:tplc="04090005" w:tentative="1">
+      <w:start w:val="1"/>
+      <w:numFmt w:val="bullet"/>
+      <w:lvlText w:val=""/>
+      <w:lvlJc w:val="left"/>
+      <w:pPr>
+        <w:ind w:left="6480" w:hanging="360"/>
+      </w:pPr>
+      <w:rPr>
+        <w:rFonts w:ascii="Wingdings" w:hAnsi="Wingdings" w:hint="default"/>
+      </w:rPr>
+    </w:lvl>
+  </w:abstractNum>
   <w:num w:numId="1">
     <w:abstractNumId w:val="0"/>
   </w:num>
@@ -2624,6 +2718,9 @@
   </w:num>
   <w:num w:numId="4">
     <w:abstractNumId w:val="1"/>
+  </w:num>
+  <w:num w:numId="5">
+    <w:abstractNumId w:val="4"/>
   </w:num>
 </w:numbering>
 </file>
@@ -3364,18 +3461,18 @@
 </file>
 
 <file path=customXml/item1.xml><?xml version="1.0" encoding="utf-8"?>
+<p:properties xmlns:p="http://schemas.microsoft.com/office/2006/metadata/properties" xmlns:xsi="http://www.w3.org/2001/XMLSchema-instance" xmlns:pc="http://schemas.microsoft.com/office/infopath/2007/PartnerControls">
+  <documentManagement/>
+</p:properties>
+</file>
+
+<file path=customXml/item2.xml><?xml version="1.0" encoding="utf-8"?>
 <?mso-contentType ?>
 <FormTemplates xmlns="http://schemas.microsoft.com/sharepoint/v3/contenttype/forms">
   <Display>DocumentLibraryForm</Display>
   <Edit>DocumentLibraryForm</Edit>
   <New>DocumentLibraryForm</New>
 </FormTemplates>
-</file>
-
-<file path=customXml/item2.xml><?xml version="1.0" encoding="utf-8"?>
-<p:properties xmlns:p="http://schemas.microsoft.com/office/2006/metadata/properties" xmlns:xsi="http://www.w3.org/2001/XMLSchema-instance" xmlns:pc="http://schemas.microsoft.com/office/infopath/2007/PartnerControls">
-  <documentManagement/>
-</p:properties>
 </file>
 
 <file path=customXml/item3.xml><?xml version="1.0" encoding="utf-8"?>
@@ -3574,18 +3671,18 @@
 </file>
 
 <file path=customXml/itemProps1.xml><?xml version="1.0" encoding="utf-8"?>
-<ds:datastoreItem xmlns:ds="http://schemas.openxmlformats.org/officeDocument/2006/customXml" ds:itemID="{1E9D253C-2A20-4E49-AC7C-22E0A0DC7951}">
+<ds:datastoreItem xmlns:ds="http://schemas.openxmlformats.org/officeDocument/2006/customXml" ds:itemID="{5891FB9F-1B84-4F28-A71C-4B8885301FD4}">
   <ds:schemaRefs>
-    <ds:schemaRef ds:uri="http://schemas.microsoft.com/sharepoint/v3/contenttype/forms"/>
+    <ds:schemaRef ds:uri="http://schemas.microsoft.com/office/2006/metadata/properties"/>
+    <ds:schemaRef ds:uri="http://schemas.microsoft.com/office/infopath/2007/PartnerControls"/>
   </ds:schemaRefs>
 </ds:datastoreItem>
 </file>
 
 <file path=customXml/itemProps2.xml><?xml version="1.0" encoding="utf-8"?>
-<ds:datastoreItem xmlns:ds="http://schemas.openxmlformats.org/officeDocument/2006/customXml" ds:itemID="{5891FB9F-1B84-4F28-A71C-4B8885301FD4}">
+<ds:datastoreItem xmlns:ds="http://schemas.openxmlformats.org/officeDocument/2006/customXml" ds:itemID="{1E9D253C-2A20-4E49-AC7C-22E0A0DC7951}">
   <ds:schemaRefs>
-    <ds:schemaRef ds:uri="http://schemas.microsoft.com/office/2006/metadata/properties"/>
-    <ds:schemaRef ds:uri="http://schemas.microsoft.com/office/infopath/2007/PartnerControls"/>
+    <ds:schemaRef ds:uri="http://schemas.microsoft.com/sharepoint/v3/contenttype/forms"/>
   </ds:schemaRefs>
 </ds:datastoreItem>
 </file>
@@ -3610,7 +3707,7 @@
 </file>
 
 <file path=customXml/itemProps4.xml><?xml version="1.0" encoding="utf-8"?>
-<ds:datastoreItem xmlns:ds="http://schemas.openxmlformats.org/officeDocument/2006/customXml" ds:itemID="{F3571C2C-5627-473A-8D2B-611E179682C6}">
+<ds:datastoreItem xmlns:ds="http://schemas.openxmlformats.org/officeDocument/2006/customXml" ds:itemID="{60F1806A-30DF-41E0-A548-3B3F8831C804}">
   <ds:schemaRefs>
     <ds:schemaRef ds:uri="http://schemas.openxmlformats.org/officeDocument/2006/bibliography"/>
   </ds:schemaRefs>

</xml_diff>

<commit_message>
Correção do modelo "Cargo". Outras alterações no layout.
</commit_message>
<xml_diff>
--- a/Projecto Final/Relatório.docx
+++ b/Projecto Final/Relatório.docx
@@ -1937,8 +1937,6 @@
         </w:rPr>
         <w:t xml:space="preserve"> </w:t>
       </w:r>
-      <w:bookmarkStart w:id="0" w:name="_GoBack"/>
-      <w:bookmarkEnd w:id="0"/>
       <w:r>
         <w:rPr>
           <w:rFonts w:ascii="Times New Roman" w:hAnsi="Times New Roman" w:cs="Times New Roman"/>
@@ -2087,13 +2085,17 @@
         </w:tabs>
         <w:rPr>
           <w:rFonts w:ascii="Times New Roman" w:hAnsi="Times New Roman" w:cs="Times New Roman"/>
-          <w:sz w:val="24"/>
-          <w:szCs w:val="24"/>
-        </w:rPr>
-      </w:pPr>
-      <w:r>
-        <w:rPr>
-          <w:rFonts w:ascii="Times New Roman" w:hAnsi="Times New Roman" w:cs="Times New Roman"/>
+          <w:i/>
+          <w:iCs/>
+          <w:sz w:val="24"/>
+          <w:szCs w:val="24"/>
+        </w:rPr>
+      </w:pPr>
+      <w:r>
+        <w:rPr>
+          <w:rFonts w:ascii="Times New Roman" w:hAnsi="Times New Roman" w:cs="Times New Roman"/>
+          <w:i/>
+          <w:iCs/>
           <w:sz w:val="24"/>
           <w:szCs w:val="24"/>
         </w:rPr>
@@ -2149,6 +2151,202 @@
         </w:rPr>
         <w:t>CARGO</w:t>
       </w:r>
+    </w:p>
+    <w:p>
+      <w:pPr>
+        <w:rPr>
+          <w:rFonts w:ascii="Times New Roman" w:hAnsi="Times New Roman" w:cs="Times New Roman"/>
+          <w:sz w:val="24"/>
+          <w:szCs w:val="24"/>
+        </w:rPr>
+      </w:pPr>
+      <w:r>
+        <w:rPr>
+          <w:rFonts w:ascii="Times New Roman" w:hAnsi="Times New Roman" w:cs="Times New Roman"/>
+          <w:sz w:val="24"/>
+          <w:szCs w:val="24"/>
+        </w:rPr>
+        <w:br w:type="page"/>
+      </w:r>
+    </w:p>
+    <w:p>
+      <w:pPr>
+        <w:tabs>
+          <w:tab w:val="left" w:pos="6840"/>
+        </w:tabs>
+        <w:jc w:val="center"/>
+        <w:rPr>
+          <w:rFonts w:ascii="Times New Roman" w:hAnsi="Times New Roman" w:cs="Times New Roman"/>
+          <w:sz w:val="24"/>
+          <w:szCs w:val="24"/>
+        </w:rPr>
+      </w:pPr>
+      <w:r>
+        <w:rPr>
+          <w:rFonts w:ascii="Times New Roman" w:hAnsi="Times New Roman" w:cs="Times New Roman"/>
+          <w:sz w:val="24"/>
+          <w:szCs w:val="24"/>
+        </w:rPr>
+        <w:lastRenderedPageBreak/>
+        <w:t>TUTORIAL</w:t>
+      </w:r>
+    </w:p>
+    <w:p>
+      <w:pPr>
+        <w:tabs>
+          <w:tab w:val="left" w:pos="6840"/>
+        </w:tabs>
+        <w:jc w:val="center"/>
+        <w:rPr>
+          <w:rFonts w:ascii="Times New Roman" w:hAnsi="Times New Roman" w:cs="Times New Roman"/>
+          <w:sz w:val="24"/>
+          <w:szCs w:val="24"/>
+        </w:rPr>
+      </w:pPr>
+    </w:p>
+    <w:p>
+      <w:pPr>
+        <w:tabs>
+          <w:tab w:val="left" w:pos="6840"/>
+        </w:tabs>
+        <w:rPr>
+          <w:rFonts w:ascii="Times New Roman" w:hAnsi="Times New Roman" w:cs="Times New Roman"/>
+          <w:sz w:val="24"/>
+          <w:szCs w:val="24"/>
+        </w:rPr>
+      </w:pPr>
+      <w:r>
+        <w:rPr>
+          <w:rFonts w:ascii="Times New Roman" w:hAnsi="Times New Roman" w:cs="Times New Roman"/>
+          <w:sz w:val="24"/>
+          <w:szCs w:val="24"/>
+        </w:rPr>
+        <w:t xml:space="preserve">1) Verificar se existe as Basedado, </w:t>
+      </w:r>
+      <w:r>
+        <w:rPr>
+          <w:b/>
+          <w:bCs/>
+        </w:rPr>
+        <w:t>IPGFuncionariosDbContext</w:t>
+      </w:r>
+      <w:r>
+        <w:t xml:space="preserve"> ou </w:t>
+      </w:r>
+      <w:r>
+        <w:rPr>
+          <w:b/>
+          <w:bCs/>
+        </w:rPr>
+        <w:t>ApplicationDbContext</w:t>
+      </w:r>
+      <w:r>
+        <w:t>, se no caso existir, apague.</w:t>
+      </w:r>
+    </w:p>
+    <w:p>
+      <w:pPr>
+        <w:tabs>
+          <w:tab w:val="left" w:pos="6840"/>
+        </w:tabs>
+        <w:rPr>
+          <w:rFonts w:ascii="Segoe UI" w:hAnsi="Segoe UI" w:cs="Segoe UI"/>
+          <w:color w:val="FFFFFF"/>
+          <w:sz w:val="23"/>
+          <w:szCs w:val="23"/>
+          <w:shd w:val="clear" w:color="auto" w:fill="0099FF"/>
+        </w:rPr>
+      </w:pPr>
+      <w:r>
+        <w:rPr>
+          <w:rFonts w:ascii="Segoe UI" w:hAnsi="Segoe UI" w:cs="Segoe UI"/>
+          <w:color w:val="FFFFFF"/>
+          <w:sz w:val="23"/>
+          <w:szCs w:val="23"/>
+          <w:shd w:val="clear" w:color="auto" w:fill="0099FF"/>
+        </w:rPr>
+        <w:t>2</w:t>
+      </w:r>
+      <w:r>
+        <w:rPr>
+          <w:rFonts w:ascii="Segoe UI" w:hAnsi="Segoe UI" w:cs="Segoe UI"/>
+          <w:color w:val="FFFFFF"/>
+          <w:sz w:val="23"/>
+          <w:szCs w:val="23"/>
+          <w:shd w:val="clear" w:color="auto" w:fill="0099FF"/>
+        </w:rPr>
+        <w:t xml:space="preserve">) Update-Database -Context IPGFuncionariosDbContext </w:t>
+      </w:r>
+    </w:p>
+    <w:p>
+      <w:pPr>
+        <w:tabs>
+          <w:tab w:val="left" w:pos="6840"/>
+        </w:tabs>
+        <w:rPr>
+          <w:rFonts w:ascii="Segoe UI" w:hAnsi="Segoe UI" w:cs="Segoe UI"/>
+          <w:color w:val="FFFFFF"/>
+          <w:sz w:val="23"/>
+          <w:szCs w:val="23"/>
+          <w:shd w:val="clear" w:color="auto" w:fill="0099FF"/>
+        </w:rPr>
+      </w:pPr>
+      <w:r>
+        <w:rPr>
+          <w:rFonts w:ascii="Segoe UI" w:hAnsi="Segoe UI" w:cs="Segoe UI"/>
+          <w:color w:val="FFFFFF"/>
+          <w:sz w:val="23"/>
+          <w:szCs w:val="23"/>
+          <w:shd w:val="clear" w:color="auto" w:fill="0099FF"/>
+        </w:rPr>
+        <w:t>3</w:t>
+      </w:r>
+      <w:r>
+        <w:rPr>
+          <w:rFonts w:ascii="Segoe UI" w:hAnsi="Segoe UI" w:cs="Segoe UI"/>
+          <w:color w:val="FFFFFF"/>
+          <w:sz w:val="23"/>
+          <w:szCs w:val="23"/>
+          <w:shd w:val="clear" w:color="auto" w:fill="0099FF"/>
+        </w:rPr>
+        <w:t xml:space="preserve">) </w:t>
+      </w:r>
+      <w:bookmarkStart w:id="0" w:name="_GoBack"/>
+      <w:r>
+        <w:rPr>
+          <w:rFonts w:ascii="Segoe UI" w:hAnsi="Segoe UI" w:cs="Segoe UI"/>
+          <w:color w:val="FFFFFF"/>
+          <w:sz w:val="23"/>
+          <w:szCs w:val="23"/>
+          <w:shd w:val="clear" w:color="auto" w:fill="0099FF"/>
+        </w:rPr>
+        <w:t>Update-Database -Context ApplicationDbContext</w:t>
+      </w:r>
+      <w:bookmarkEnd w:id="0"/>
+    </w:p>
+    <w:p>
+      <w:pPr>
+        <w:tabs>
+          <w:tab w:val="left" w:pos="6840"/>
+        </w:tabs>
+        <w:rPr>
+          <w:rFonts w:ascii="Times New Roman" w:hAnsi="Times New Roman" w:cs="Times New Roman"/>
+          <w:sz w:val="24"/>
+          <w:szCs w:val="24"/>
+        </w:rPr>
+      </w:pPr>
+    </w:p>
+    <w:p>
+      <w:pPr>
+        <w:tabs>
+          <w:tab w:val="left" w:pos="6840"/>
+        </w:tabs>
+        <w:rPr>
+          <w:rFonts w:ascii="Times New Roman" w:hAnsi="Times New Roman" w:cs="Times New Roman"/>
+          <w:sz w:val="24"/>
+          <w:szCs w:val="24"/>
+        </w:rPr>
+      </w:pPr>
     </w:p>
     <w:sectPr>
       <w:pgSz w:w="11906" w:h="16838"/>
@@ -3727,7 +3925,7 @@
 </file>
 
 <file path=customXml/itemProps4.xml><?xml version="1.0" encoding="utf-8"?>
-<ds:datastoreItem xmlns:ds="http://schemas.openxmlformats.org/officeDocument/2006/customXml" ds:itemID="{C6A06F55-17E3-468A-BB6D-420A9AD6EC2B}">
+<ds:datastoreItem xmlns:ds="http://schemas.openxmlformats.org/officeDocument/2006/customXml" ds:itemID="{13FC955B-463E-4E0B-A8E7-BE62269850C3}">
   <ds:schemaRefs>
     <ds:schemaRef ds:uri="http://schemas.openxmlformats.org/officeDocument/2006/bibliography"/>
   </ds:schemaRefs>

</xml_diff>

<commit_message>
Alguns ajustes nos controladores do "Cargos", "Escolas", "Home", "Professores", "Servicos" e "Tarefas".
</commit_message>
<xml_diff>
--- a/Projecto Final/Relatório.docx
+++ b/Projecto Final/Relatório.docx
@@ -676,6 +676,7 @@
           <w:szCs w:val="24"/>
         </w:rPr>
       </w:pPr>
+      <w:bookmarkStart w:id="0" w:name="_GoBack"/>
       <w:r>
         <w:rPr>
           <w:rFonts w:ascii="Times New Roman" w:hAnsi="Times New Roman" w:cs="Times New Roman"/>
@@ -826,17 +827,35 @@
           <w:szCs w:val="24"/>
           <w:u w:val="single"/>
         </w:rPr>
-        <w:t xml:space="preserve">uncionários do </w:t>
-      </w:r>
-      <w:r>
-        <w:rPr>
-          <w:rFonts w:ascii="Times New Roman" w:hAnsi="Times New Roman" w:cs="Times New Roman"/>
-          <w:b/>
-          <w:bCs/>
+        <w:t>uncionários</w:t>
+      </w:r>
+      <w:r>
+        <w:rPr>
+          <w:rFonts w:ascii="Times New Roman" w:hAnsi="Times New Roman" w:cs="Times New Roman"/>
           <w:sz w:val="24"/>
           <w:szCs w:val="24"/>
           <w:u w:val="single"/>
         </w:rPr>
+        <w:t xml:space="preserve"> e Professores</w:t>
+      </w:r>
+      <w:r>
+        <w:rPr>
+          <w:rFonts w:ascii="Times New Roman" w:hAnsi="Times New Roman" w:cs="Times New Roman"/>
+          <w:sz w:val="24"/>
+          <w:szCs w:val="24"/>
+          <w:u w:val="single"/>
+        </w:rPr>
+        <w:t xml:space="preserve"> do </w:t>
+      </w:r>
+      <w:r>
+        <w:rPr>
+          <w:rFonts w:ascii="Times New Roman" w:hAnsi="Times New Roman" w:cs="Times New Roman"/>
+          <w:b/>
+          <w:bCs/>
+          <w:sz w:val="24"/>
+          <w:szCs w:val="24"/>
+          <w:u w:val="single"/>
+        </w:rPr>
         <w:t>I</w:t>
       </w:r>
       <w:r>
@@ -1140,6 +1159,7 @@
         <w:t>aos requisitos esperados.</w:t>
       </w:r>
     </w:p>
+    <w:bookmarkEnd w:id="0"/>
     <w:p>
       <w:pPr>
         <w:rPr>
@@ -1788,13 +1808,13 @@
           <w:szCs w:val="24"/>
         </w:rPr>
         <w:drawing>
-          <wp:anchor distT="0" distB="0" distL="114300" distR="114300" simplePos="0" relativeHeight="251658240" behindDoc="1" locked="0" layoutInCell="1" allowOverlap="1" wp14:anchorId="00BAF6BA" wp14:editId="44CBF99C">
+          <wp:anchor distT="0" distB="0" distL="114300" distR="114300" simplePos="0" relativeHeight="251658240" behindDoc="1" locked="0" layoutInCell="1" allowOverlap="1" wp14:anchorId="00BAF6BA" wp14:editId="2FBD8064">
             <wp:simplePos x="0" y="0"/>
             <wp:positionH relativeFrom="column">
-              <wp:posOffset>-699135</wp:posOffset>
+              <wp:posOffset>-377825</wp:posOffset>
             </wp:positionH>
             <wp:positionV relativeFrom="paragraph">
-              <wp:posOffset>287655</wp:posOffset>
+              <wp:posOffset>1030605</wp:posOffset>
             </wp:positionV>
             <wp:extent cx="6848475" cy="6268720"/>
             <wp:effectExtent l="0" t="0" r="9525" b="0"/>
@@ -2309,20 +2329,8 @@
           <w:szCs w:val="23"/>
           <w:shd w:val="clear" w:color="auto" w:fill="0099FF"/>
         </w:rPr>
-        <w:t xml:space="preserve">) </w:t>
-      </w:r>
-      <w:bookmarkStart w:id="0" w:name="_GoBack"/>
-      <w:r>
-        <w:rPr>
-          <w:rFonts w:ascii="Segoe UI" w:hAnsi="Segoe UI" w:cs="Segoe UI"/>
-          <w:color w:val="FFFFFF"/>
-          <w:sz w:val="23"/>
-          <w:szCs w:val="23"/>
-          <w:shd w:val="clear" w:color="auto" w:fill="0099FF"/>
-        </w:rPr>
-        <w:t>Update-Database -Context ApplicationDbContext</w:t>
-      </w:r>
-      <w:bookmarkEnd w:id="0"/>
+        <w:t>) Update-Database -Context ApplicationDbContext</w:t>
+      </w:r>
     </w:p>
     <w:p>
       <w:pPr>
@@ -3679,18 +3687,18 @@
 </file>
 
 <file path=customXml/item1.xml><?xml version="1.0" encoding="utf-8"?>
-<p:properties xmlns:p="http://schemas.microsoft.com/office/2006/metadata/properties" xmlns:xsi="http://www.w3.org/2001/XMLSchema-instance" xmlns:pc="http://schemas.microsoft.com/office/infopath/2007/PartnerControls">
-  <documentManagement/>
-</p:properties>
-</file>
-
-<file path=customXml/item2.xml><?xml version="1.0" encoding="utf-8"?>
 <?mso-contentType ?>
 <FormTemplates xmlns="http://schemas.microsoft.com/sharepoint/v3/contenttype/forms">
   <Display>DocumentLibraryForm</Display>
   <Edit>DocumentLibraryForm</Edit>
   <New>DocumentLibraryForm</New>
 </FormTemplates>
+</file>
+
+<file path=customXml/item2.xml><?xml version="1.0" encoding="utf-8"?>
+<p:properties xmlns:p="http://schemas.microsoft.com/office/2006/metadata/properties" xmlns:xsi="http://www.w3.org/2001/XMLSchema-instance" xmlns:pc="http://schemas.microsoft.com/office/infopath/2007/PartnerControls">
+  <documentManagement/>
+</p:properties>
 </file>
 
 <file path=customXml/item3.xml><?xml version="1.0" encoding="utf-8"?>
@@ -3889,18 +3897,18 @@
 </file>
 
 <file path=customXml/itemProps1.xml><?xml version="1.0" encoding="utf-8"?>
-<ds:datastoreItem xmlns:ds="http://schemas.openxmlformats.org/officeDocument/2006/customXml" ds:itemID="{5891FB9F-1B84-4F28-A71C-4B8885301FD4}">
+<ds:datastoreItem xmlns:ds="http://schemas.openxmlformats.org/officeDocument/2006/customXml" ds:itemID="{1E9D253C-2A20-4E49-AC7C-22E0A0DC7951}">
   <ds:schemaRefs>
-    <ds:schemaRef ds:uri="http://schemas.microsoft.com/office/2006/metadata/properties"/>
-    <ds:schemaRef ds:uri="http://schemas.microsoft.com/office/infopath/2007/PartnerControls"/>
+    <ds:schemaRef ds:uri="http://schemas.microsoft.com/sharepoint/v3/contenttype/forms"/>
   </ds:schemaRefs>
 </ds:datastoreItem>
 </file>
 
 <file path=customXml/itemProps2.xml><?xml version="1.0" encoding="utf-8"?>
-<ds:datastoreItem xmlns:ds="http://schemas.openxmlformats.org/officeDocument/2006/customXml" ds:itemID="{1E9D253C-2A20-4E49-AC7C-22E0A0DC7951}">
+<ds:datastoreItem xmlns:ds="http://schemas.openxmlformats.org/officeDocument/2006/customXml" ds:itemID="{5891FB9F-1B84-4F28-A71C-4B8885301FD4}">
   <ds:schemaRefs>
-    <ds:schemaRef ds:uri="http://schemas.microsoft.com/sharepoint/v3/contenttype/forms"/>
+    <ds:schemaRef ds:uri="http://schemas.microsoft.com/office/2006/metadata/properties"/>
+    <ds:schemaRef ds:uri="http://schemas.microsoft.com/office/infopath/2007/PartnerControls"/>
   </ds:schemaRefs>
 </ds:datastoreItem>
 </file>
@@ -3925,7 +3933,7 @@
 </file>
 
 <file path=customXml/itemProps4.xml><?xml version="1.0" encoding="utf-8"?>
-<ds:datastoreItem xmlns:ds="http://schemas.openxmlformats.org/officeDocument/2006/customXml" ds:itemID="{13FC955B-463E-4E0B-A8E7-BE62269850C3}">
+<ds:datastoreItem xmlns:ds="http://schemas.openxmlformats.org/officeDocument/2006/customXml" ds:itemID="{6BCE5436-2229-4C0E-8968-18EC96989E3F}">
   <ds:schemaRefs>
     <ds:schemaRef ds:uri="http://schemas.openxmlformats.org/officeDocument/2006/bibliography"/>
   </ds:schemaRefs>

</xml_diff>

<commit_message>
Atualização dos Documentos na Pasta "Projecto Final". Criação de novo diagrama V1.6. Atualização do documento Word "Relatório". Remoção de todos ficheiro antigos. Analise do estado final do trabalho.
</commit_message>
<xml_diff>
--- a/Projecto Final/Relatório.docx
+++ b/Projecto Final/Relatório.docx
@@ -56,6 +56,7 @@
       <w:r>
         <w:rPr>
           <w:noProof/>
+          <w:lang w:val="en-US"/>
         </w:rPr>
         <w:drawing>
           <wp:inline distT="0" distB="0" distL="0" distR="0" wp14:anchorId="026EBB7C" wp14:editId="736179F0">
@@ -151,6 +152,8 @@
         </w:rPr>
         <w:t xml:space="preserve"> CORE MVC</w:t>
       </w:r>
+      <w:bookmarkStart w:id="0" w:name="_GoBack"/>
+      <w:bookmarkEnd w:id="0"/>
     </w:p>
     <w:p>
       <w:pPr>
@@ -676,7 +679,6 @@
           <w:szCs w:val="24"/>
         </w:rPr>
       </w:pPr>
-      <w:bookmarkStart w:id="0" w:name="_GoBack"/>
       <w:r>
         <w:rPr>
           <w:rFonts w:ascii="Times New Roman" w:hAnsi="Times New Roman" w:cs="Times New Roman"/>
@@ -1159,7 +1161,6 @@
         <w:t>aos requisitos esperados.</w:t>
       </w:r>
     </w:p>
-    <w:bookmarkEnd w:id="0"/>
     <w:p>
       <w:pPr>
         <w:rPr>
@@ -1445,45 +1446,37 @@
       <w:r>
         <w:rPr>
           <w:rFonts w:ascii="Times New Roman" w:hAnsi="Times New Roman" w:cs="Times New Roman"/>
-          <w:sz w:val="24"/>
-          <w:szCs w:val="24"/>
-        </w:rPr>
-        <w:t>.</w:t>
-      </w:r>
-    </w:p>
-    <w:p>
-      <w:pPr>
-        <w:rPr>
-          <w:rFonts w:ascii="Times New Roman" w:hAnsi="Times New Roman" w:cs="Times New Roman"/>
-          <w:sz w:val="24"/>
-          <w:szCs w:val="24"/>
-        </w:rPr>
-      </w:pPr>
-      <w:r>
-        <w:rPr>
-          <w:rFonts w:ascii="Times New Roman" w:hAnsi="Times New Roman" w:cs="Times New Roman"/>
-          <w:sz w:val="24"/>
-          <w:szCs w:val="24"/>
-        </w:rPr>
-        <w:t xml:space="preserve">O </w:t>
-      </w:r>
-      <w:r>
-        <w:rPr>
-          <w:rFonts w:ascii="Times New Roman" w:hAnsi="Times New Roman" w:cs="Times New Roman"/>
           <w:b/>
           <w:bCs/>
           <w:sz w:val="24"/>
           <w:szCs w:val="24"/>
         </w:rPr>
-        <w:t>FUNCIONÁRIO</w:t>
-      </w:r>
-      <w:r>
-        <w:rPr>
-          <w:rFonts w:ascii="Times New Roman" w:hAnsi="Times New Roman" w:cs="Times New Roman"/>
-          <w:sz w:val="24"/>
-          <w:szCs w:val="24"/>
-        </w:rPr>
-        <w:t xml:space="preserve"> faz a </w:t>
+        <w:t xml:space="preserve"> e PROFESSOR</w:t>
+      </w:r>
+      <w:r>
+        <w:rPr>
+          <w:rFonts w:ascii="Times New Roman" w:hAnsi="Times New Roman" w:cs="Times New Roman"/>
+          <w:sz w:val="24"/>
+          <w:szCs w:val="24"/>
+        </w:rPr>
+        <w:t>.</w:t>
+      </w:r>
+    </w:p>
+    <w:p>
+      <w:pPr>
+        <w:rPr>
+          <w:rFonts w:ascii="Times New Roman" w:hAnsi="Times New Roman" w:cs="Times New Roman"/>
+          <w:sz w:val="24"/>
+          <w:szCs w:val="24"/>
+        </w:rPr>
+      </w:pPr>
+      <w:r>
+        <w:rPr>
+          <w:rFonts w:ascii="Times New Roman" w:hAnsi="Times New Roman" w:cs="Times New Roman"/>
+          <w:sz w:val="24"/>
+          <w:szCs w:val="24"/>
+        </w:rPr>
+        <w:t xml:space="preserve">O </w:t>
       </w:r>
       <w:r>
         <w:rPr>
@@ -1493,50 +1486,9 @@
           <w:sz w:val="24"/>
           <w:szCs w:val="24"/>
         </w:rPr>
-        <w:t>TAREFA</w:t>
-      </w:r>
-      <w:r>
-        <w:rPr>
-          <w:rFonts w:ascii="Times New Roman" w:hAnsi="Times New Roman" w:cs="Times New Roman"/>
-          <w:sz w:val="24"/>
-          <w:szCs w:val="24"/>
-        </w:rPr>
-        <w:t>.</w:t>
-      </w:r>
-    </w:p>
-    <w:p>
-      <w:pPr>
-        <w:rPr>
-          <w:rFonts w:ascii="Times New Roman" w:hAnsi="Times New Roman" w:cs="Times New Roman"/>
-          <w:sz w:val="24"/>
-          <w:szCs w:val="24"/>
-        </w:rPr>
-      </w:pPr>
-    </w:p>
-    <w:p>
-      <w:pPr>
-        <w:rPr>
-          <w:rFonts w:ascii="Times New Roman" w:hAnsi="Times New Roman" w:cs="Times New Roman"/>
-          <w:sz w:val="24"/>
-          <w:szCs w:val="24"/>
-        </w:rPr>
-      </w:pPr>
-      <w:r>
-        <w:rPr>
-          <w:rFonts w:ascii="Times New Roman" w:hAnsi="Times New Roman" w:cs="Times New Roman"/>
-          <w:sz w:val="24"/>
-          <w:szCs w:val="24"/>
-        </w:rPr>
-        <w:t xml:space="preserve">Os Funcionários são: </w:t>
-      </w:r>
-    </w:p>
-    <w:p>
-      <w:pPr>
-        <w:pStyle w:val="ListParagraph"/>
-        <w:numPr>
-          <w:ilvl w:val="0"/>
-          <w:numId w:val="3"/>
-        </w:numPr>
+        <w:t>FUNCIONÁRIO</w:t>
+      </w:r>
+      <w:r>
         <w:rPr>
           <w:rFonts w:ascii="Times New Roman" w:hAnsi="Times New Roman" w:cs="Times New Roman"/>
           <w:b/>
@@ -1544,7 +1496,40 @@
           <w:sz w:val="24"/>
           <w:szCs w:val="24"/>
         </w:rPr>
-      </w:pPr>
+        <w:t xml:space="preserve"> e PROFESSOR</w:t>
+      </w:r>
+      <w:r>
+        <w:rPr>
+          <w:rFonts w:ascii="Times New Roman" w:hAnsi="Times New Roman" w:cs="Times New Roman"/>
+          <w:sz w:val="24"/>
+          <w:szCs w:val="24"/>
+        </w:rPr>
+        <w:t xml:space="preserve"> </w:t>
+      </w:r>
+      <w:r>
+        <w:rPr>
+          <w:rFonts w:ascii="Times New Roman" w:hAnsi="Times New Roman" w:cs="Times New Roman"/>
+          <w:sz w:val="24"/>
+          <w:szCs w:val="24"/>
+        </w:rPr>
+        <w:t>faz</w:t>
+      </w:r>
+      <w:r>
+        <w:rPr>
+          <w:rFonts w:ascii="Times New Roman" w:hAnsi="Times New Roman" w:cs="Times New Roman"/>
+          <w:sz w:val="24"/>
+          <w:szCs w:val="24"/>
+        </w:rPr>
+        <w:t>em</w:t>
+      </w:r>
+      <w:r>
+        <w:rPr>
+          <w:rFonts w:ascii="Times New Roman" w:hAnsi="Times New Roman" w:cs="Times New Roman"/>
+          <w:sz w:val="24"/>
+          <w:szCs w:val="24"/>
+        </w:rPr>
+        <w:t xml:space="preserve"> a </w:t>
+      </w:r>
       <w:r>
         <w:rPr>
           <w:rFonts w:ascii="Times New Roman" w:hAnsi="Times New Roman" w:cs="Times New Roman"/>
@@ -1553,16 +1538,54 @@
           <w:sz w:val="24"/>
           <w:szCs w:val="24"/>
         </w:rPr>
-        <w:t>Chefe de Departamento</w:t>
-      </w:r>
-    </w:p>
-    <w:p>
-      <w:pPr>
-        <w:pStyle w:val="ListParagraph"/>
-        <w:numPr>
-          <w:ilvl w:val="0"/>
-          <w:numId w:val="3"/>
-        </w:numPr>
+        <w:t>TAREFA</w:t>
+      </w:r>
+      <w:r>
+        <w:rPr>
+          <w:rFonts w:ascii="Times New Roman" w:hAnsi="Times New Roman" w:cs="Times New Roman"/>
+          <w:sz w:val="24"/>
+          <w:szCs w:val="24"/>
+        </w:rPr>
+        <w:t>.</w:t>
+      </w:r>
+    </w:p>
+    <w:p>
+      <w:pPr>
+        <w:rPr>
+          <w:rFonts w:ascii="Times New Roman" w:hAnsi="Times New Roman" w:cs="Times New Roman"/>
+          <w:sz w:val="24"/>
+          <w:szCs w:val="24"/>
+        </w:rPr>
+      </w:pPr>
+    </w:p>
+    <w:p>
+      <w:pPr>
+        <w:rPr>
+          <w:rFonts w:ascii="Times New Roman" w:hAnsi="Times New Roman" w:cs="Times New Roman"/>
+          <w:sz w:val="24"/>
+          <w:szCs w:val="24"/>
+        </w:rPr>
+      </w:pPr>
+    </w:p>
+    <w:p>
+      <w:pPr>
+        <w:rPr>
+          <w:rFonts w:ascii="Times New Roman" w:hAnsi="Times New Roman" w:cs="Times New Roman"/>
+          <w:sz w:val="24"/>
+          <w:szCs w:val="24"/>
+        </w:rPr>
+      </w:pPr>
+      <w:r>
+        <w:rPr>
+          <w:rFonts w:ascii="Times New Roman" w:hAnsi="Times New Roman" w:cs="Times New Roman"/>
+          <w:sz w:val="24"/>
+          <w:szCs w:val="24"/>
+        </w:rPr>
+        <w:br w:type="page"/>
+      </w:r>
+    </w:p>
+    <w:p>
+      <w:pPr>
         <w:rPr>
           <w:rFonts w:ascii="Times New Roman" w:hAnsi="Times New Roman" w:cs="Times New Roman"/>
           <w:b/>
@@ -1579,194 +1602,6 @@
           <w:sz w:val="24"/>
           <w:szCs w:val="24"/>
         </w:rPr>
-        <w:t>Professor</w:t>
-      </w:r>
-    </w:p>
-    <w:p>
-      <w:pPr>
-        <w:pStyle w:val="ListParagraph"/>
-        <w:numPr>
-          <w:ilvl w:val="0"/>
-          <w:numId w:val="3"/>
-        </w:numPr>
-        <w:rPr>
-          <w:rFonts w:ascii="Times New Roman" w:hAnsi="Times New Roman" w:cs="Times New Roman"/>
-          <w:b/>
-          <w:bCs/>
-          <w:sz w:val="24"/>
-          <w:szCs w:val="24"/>
-        </w:rPr>
-      </w:pPr>
-      <w:r>
-        <w:rPr>
-          <w:rFonts w:ascii="Times New Roman" w:hAnsi="Times New Roman" w:cs="Times New Roman"/>
-          <w:b/>
-          <w:bCs/>
-          <w:sz w:val="24"/>
-          <w:szCs w:val="24"/>
-        </w:rPr>
-        <w:t>Técnico</w:t>
-      </w:r>
-    </w:p>
-    <w:p>
-      <w:pPr>
-        <w:pStyle w:val="ListParagraph"/>
-        <w:numPr>
-          <w:ilvl w:val="0"/>
-          <w:numId w:val="3"/>
-        </w:numPr>
-        <w:rPr>
-          <w:rFonts w:ascii="Times New Roman" w:hAnsi="Times New Roman" w:cs="Times New Roman"/>
-          <w:b/>
-          <w:bCs/>
-          <w:sz w:val="24"/>
-          <w:szCs w:val="24"/>
-        </w:rPr>
-      </w:pPr>
-      <w:r>
-        <w:rPr>
-          <w:rFonts w:ascii="Times New Roman" w:hAnsi="Times New Roman" w:cs="Times New Roman"/>
-          <w:b/>
-          <w:bCs/>
-          <w:sz w:val="24"/>
-          <w:szCs w:val="24"/>
-        </w:rPr>
-        <w:t>Equipa Administrativa</w:t>
-      </w:r>
-    </w:p>
-    <w:p>
-      <w:pPr>
-        <w:pStyle w:val="ListParagraph"/>
-        <w:numPr>
-          <w:ilvl w:val="0"/>
-          <w:numId w:val="3"/>
-        </w:numPr>
-        <w:rPr>
-          <w:rFonts w:ascii="Times New Roman" w:hAnsi="Times New Roman" w:cs="Times New Roman"/>
-          <w:b/>
-          <w:bCs/>
-          <w:sz w:val="24"/>
-          <w:szCs w:val="24"/>
-        </w:rPr>
-      </w:pPr>
-      <w:r>
-        <w:rPr>
-          <w:rFonts w:ascii="Times New Roman" w:hAnsi="Times New Roman" w:cs="Times New Roman"/>
-          <w:b/>
-          <w:bCs/>
-          <w:sz w:val="24"/>
-          <w:szCs w:val="24"/>
-        </w:rPr>
-        <w:t>Equipa de Limpeza</w:t>
-      </w:r>
-    </w:p>
-    <w:p>
-      <w:pPr>
-        <w:pStyle w:val="ListParagraph"/>
-        <w:numPr>
-          <w:ilvl w:val="0"/>
-          <w:numId w:val="3"/>
-        </w:numPr>
-        <w:rPr>
-          <w:rFonts w:ascii="Times New Roman" w:hAnsi="Times New Roman" w:cs="Times New Roman"/>
-          <w:b/>
-          <w:bCs/>
-          <w:sz w:val="24"/>
-          <w:szCs w:val="24"/>
-        </w:rPr>
-      </w:pPr>
-      <w:r>
-        <w:rPr>
-          <w:rFonts w:ascii="Times New Roman" w:hAnsi="Times New Roman" w:cs="Times New Roman"/>
-          <w:b/>
-          <w:bCs/>
-          <w:sz w:val="24"/>
-          <w:szCs w:val="24"/>
-        </w:rPr>
-        <w:t>Porteiro</w:t>
-      </w:r>
-    </w:p>
-    <w:p>
-      <w:pPr>
-        <w:rPr>
-          <w:rFonts w:ascii="Times New Roman" w:hAnsi="Times New Roman" w:cs="Times New Roman"/>
-          <w:sz w:val="24"/>
-          <w:szCs w:val="24"/>
-          <w:u w:val="single"/>
-        </w:rPr>
-      </w:pPr>
-      <w:r>
-        <w:rPr>
-          <w:rFonts w:ascii="Times New Roman" w:hAnsi="Times New Roman" w:cs="Times New Roman"/>
-          <w:sz w:val="24"/>
-          <w:szCs w:val="24"/>
-          <w:u w:val="single"/>
-        </w:rPr>
-        <w:t xml:space="preserve">Temos total de </w:t>
-      </w:r>
-      <w:r>
-        <w:rPr>
-          <w:rFonts w:ascii="Times New Roman" w:hAnsi="Times New Roman" w:cs="Times New Roman"/>
-          <w:sz w:val="24"/>
-          <w:szCs w:val="24"/>
-          <w:u w:val="single"/>
-        </w:rPr>
-        <w:t>6</w:t>
-      </w:r>
-      <w:r>
-        <w:rPr>
-          <w:rFonts w:ascii="Times New Roman" w:hAnsi="Times New Roman" w:cs="Times New Roman"/>
-          <w:sz w:val="24"/>
-          <w:szCs w:val="24"/>
-          <w:u w:val="single"/>
-        </w:rPr>
-        <w:t xml:space="preserve"> funcionários.</w:t>
-      </w:r>
-    </w:p>
-    <w:p>
-      <w:pPr>
-        <w:rPr>
-          <w:rFonts w:ascii="Times New Roman" w:hAnsi="Times New Roman" w:cs="Times New Roman"/>
-          <w:sz w:val="24"/>
-          <w:szCs w:val="24"/>
-        </w:rPr>
-      </w:pPr>
-    </w:p>
-    <w:p>
-      <w:pPr>
-        <w:rPr>
-          <w:rFonts w:ascii="Times New Roman" w:hAnsi="Times New Roman" w:cs="Times New Roman"/>
-          <w:sz w:val="24"/>
-          <w:szCs w:val="24"/>
-        </w:rPr>
-      </w:pPr>
-      <w:r>
-        <w:rPr>
-          <w:rFonts w:ascii="Times New Roman" w:hAnsi="Times New Roman" w:cs="Times New Roman"/>
-          <w:sz w:val="24"/>
-          <w:szCs w:val="24"/>
-        </w:rPr>
-        <w:br w:type="page"/>
-      </w:r>
-    </w:p>
-    <w:p>
-      <w:pPr>
-        <w:rPr>
-          <w:rFonts w:ascii="Times New Roman" w:hAnsi="Times New Roman" w:cs="Times New Roman"/>
-          <w:b/>
-          <w:bCs/>
-          <w:sz w:val="24"/>
-          <w:szCs w:val="24"/>
-        </w:rPr>
-      </w:pPr>
-      <w:r>
-        <w:rPr>
-          <w:rFonts w:ascii="Times New Roman" w:hAnsi="Times New Roman" w:cs="Times New Roman"/>
-          <w:b/>
-          <w:bCs/>
-          <w:sz w:val="24"/>
-          <w:szCs w:val="24"/>
-        </w:rPr>
         <w:lastRenderedPageBreak/>
         <w:t>DIAGRAMA ER</w:t>
       </w:r>
@@ -1787,6 +1622,15 @@
         </w:rPr>
         <w:t xml:space="preserve">Entity–relationship model (Modelo entidade relacionamento) </w:t>
       </w:r>
+    </w:p>
+    <w:p>
+      <w:pPr>
+        <w:rPr>
+          <w:rFonts w:ascii="Times New Roman" w:hAnsi="Times New Roman" w:cs="Times New Roman"/>
+          <w:sz w:val="28"/>
+          <w:szCs w:val="28"/>
+        </w:rPr>
+      </w:pPr>
     </w:p>
     <w:p>
       <w:pPr>
@@ -1807,73 +1651,30 @@
           <w:sz w:val="24"/>
           <w:szCs w:val="24"/>
         </w:rPr>
-        <w:drawing>
-          <wp:anchor distT="0" distB="0" distL="114300" distR="114300" simplePos="0" relativeHeight="251658240" behindDoc="1" locked="0" layoutInCell="1" allowOverlap="1" wp14:anchorId="00BAF6BA" wp14:editId="2FBD8064">
-            <wp:simplePos x="0" y="0"/>
-            <wp:positionH relativeFrom="column">
-              <wp:posOffset>-377825</wp:posOffset>
-            </wp:positionH>
-            <wp:positionV relativeFrom="paragraph">
-              <wp:posOffset>1030605</wp:posOffset>
-            </wp:positionV>
-            <wp:extent cx="6848475" cy="6268720"/>
-            <wp:effectExtent l="0" t="0" r="9525" b="0"/>
-            <wp:wrapTight wrapText="bothSides">
-              <wp:wrapPolygon edited="0">
-                <wp:start x="0" y="0"/>
-                <wp:lineTo x="0" y="21530"/>
-                <wp:lineTo x="21570" y="21530"/>
-                <wp:lineTo x="21570" y="0"/>
-                <wp:lineTo x="0" y="0"/>
-              </wp:wrapPolygon>
-            </wp:wrapTight>
-            <wp:docPr id="2" name="Imagem 2"/>
-            <wp:cNvGraphicFramePr>
-              <a:graphicFrameLocks xmlns:a="http://schemas.openxmlformats.org/drawingml/2006/main" noChangeAspect="1"/>
-            </wp:cNvGraphicFramePr>
-            <a:graphic xmlns:a="http://schemas.openxmlformats.org/drawingml/2006/main">
-              <a:graphicData uri="http://schemas.openxmlformats.org/drawingml/2006/picture">
-                <pic:pic xmlns:pic="http://schemas.openxmlformats.org/drawingml/2006/picture">
-                  <pic:nvPicPr>
-                    <pic:cNvPr id="0" name="Picture 1"/>
-                    <pic:cNvPicPr>
-                      <a:picLocks noChangeAspect="1" noChangeArrowheads="1"/>
-                    </pic:cNvPicPr>
-                  </pic:nvPicPr>
-                  <pic:blipFill>
-                    <a:blip r:embed="rId10">
-                      <a:extLst>
-                        <a:ext uri="{28A0092B-C50C-407E-A947-70E740481C1C}">
-                          <a14:useLocalDpi xmlns:a14="http://schemas.microsoft.com/office/drawing/2010/main" val="0"/>
-                        </a:ext>
-                      </a:extLst>
-                    </a:blip>
-                    <a:srcRect/>
-                    <a:stretch>
-                      <a:fillRect/>
-                    </a:stretch>
-                  </pic:blipFill>
-                  <pic:spPr bwMode="auto">
-                    <a:xfrm>
-                      <a:off x="0" y="0"/>
-                      <a:ext cx="6848475" cy="6268720"/>
-                    </a:xfrm>
-                    <a:prstGeom prst="rect">
-                      <a:avLst/>
-                    </a:prstGeom>
-                    <a:noFill/>
-                    <a:ln>
-                      <a:noFill/>
-                    </a:ln>
-                  </pic:spPr>
-                </pic:pic>
-              </a:graphicData>
-            </a:graphic>
-            <wp14:sizeRelH relativeFrom="margin">
-              <wp14:pctWidth>0</wp14:pctWidth>
-            </wp14:sizeRelH>
-          </wp:anchor>
-        </w:drawing>
+        <w:pict w14:anchorId="76C6824A">
+          <v:shapetype id="_x0000_t75" coordsize="21600,21600" o:spt="75" o:preferrelative="t" path="m@4@5l@4@11@9@11@9@5xe" filled="f" stroked="f">
+            <v:stroke joinstyle="miter"/>
+            <v:formulas>
+              <v:f eqn="if lineDrawn pixelLineWidth 0"/>
+              <v:f eqn="sum @0 1 0"/>
+              <v:f eqn="sum 0 0 @1"/>
+              <v:f eqn="prod @2 1 2"/>
+              <v:f eqn="prod @3 21600 pixelWidth"/>
+              <v:f eqn="prod @3 21600 pixelHeight"/>
+              <v:f eqn="sum @0 0 1"/>
+              <v:f eqn="prod @6 1 2"/>
+              <v:f eqn="prod @7 21600 pixelWidth"/>
+              <v:f eqn="sum @8 21600 0"/>
+              <v:f eqn="prod @7 21600 pixelHeight"/>
+              <v:f eqn="sum @10 21600 0"/>
+            </v:formulas>
+            <v:path o:extrusionok="f" gradientshapeok="t" o:connecttype="rect"/>
+            <o:lock v:ext="edit" aspectratio="t"/>
+          </v:shapetype>
+          <v:shape id="_x0000_i1025" type="#_x0000_t75" style="width:425.25pt;height:308.25pt">
+            <v:imagedata r:id="rId10" o:title="DiagramaER_Versao1"/>
+          </v:shape>
+        </w:pict>
       </w:r>
     </w:p>
     <w:p>
@@ -1898,10 +1699,10 @@
         <w:tabs>
           <w:tab w:val="left" w:pos="6840"/>
         </w:tabs>
+        <w:jc w:val="center"/>
         <w:rPr>
           <w:rFonts w:ascii="Times New Roman" w:hAnsi="Times New Roman" w:cs="Times New Roman"/>
           <w:b/>
-          <w:bCs/>
           <w:sz w:val="24"/>
           <w:szCs w:val="24"/>
         </w:rPr>
@@ -1910,74 +1711,94 @@
         <w:rPr>
           <w:rFonts w:ascii="Times New Roman" w:hAnsi="Times New Roman" w:cs="Times New Roman"/>
           <w:b/>
-          <w:bCs/>
           <w:sz w:val="24"/>
           <w:szCs w:val="24"/>
         </w:rPr>
         <w:lastRenderedPageBreak/>
         <w:t>TABELAS</w:t>
       </w:r>
-      <w:r>
+    </w:p>
+    <w:p>
+      <w:pPr>
+        <w:tabs>
+          <w:tab w:val="left" w:pos="6840"/>
+        </w:tabs>
+        <w:jc w:val="center"/>
         <w:rPr>
           <w:rFonts w:ascii="Times New Roman" w:hAnsi="Times New Roman" w:cs="Times New Roman"/>
           <w:b/>
+          <w:sz w:val="24"/>
+          <w:szCs w:val="24"/>
+        </w:rPr>
+      </w:pPr>
+    </w:p>
+    <w:p>
+      <w:pPr>
+        <w:tabs>
+          <w:tab w:val="left" w:pos="6840"/>
+        </w:tabs>
+        <w:rPr>
+          <w:rFonts w:ascii="Times New Roman" w:hAnsi="Times New Roman" w:cs="Times New Roman"/>
           <w:bCs/>
           <w:sz w:val="24"/>
           <w:szCs w:val="24"/>
         </w:rPr>
-        <w:t xml:space="preserve"> (</w:t>
-      </w:r>
-      <w:r>
-        <w:rPr>
-          <w:rFonts w:ascii="Times New Roman" w:hAnsi="Times New Roman" w:cs="Times New Roman"/>
-          <w:b/>
+      </w:pPr>
+      <w:r>
+        <w:rPr>
+          <w:rFonts w:ascii="Times New Roman" w:hAnsi="Times New Roman" w:cs="Times New Roman"/>
           <w:bCs/>
           <w:sz w:val="24"/>
           <w:szCs w:val="24"/>
         </w:rPr>
+        <w:t>TABELAS (</w:t>
+      </w:r>
+      <w:r>
+        <w:rPr>
+          <w:rFonts w:ascii="Times New Roman" w:hAnsi="Times New Roman" w:cs="Times New Roman"/>
+          <w:bCs/>
+          <w:sz w:val="24"/>
+          <w:szCs w:val="24"/>
+        </w:rPr>
+        <w:t>8</w:t>
+      </w:r>
+      <w:r>
+        <w:rPr>
+          <w:rFonts w:ascii="Times New Roman" w:hAnsi="Times New Roman" w:cs="Times New Roman"/>
+          <w:bCs/>
+          <w:sz w:val="24"/>
+          <w:szCs w:val="24"/>
+        </w:rPr>
+        <w:t>)</w:t>
+      </w:r>
+      <w:r>
+        <w:rPr>
+          <w:rFonts w:ascii="Times New Roman" w:hAnsi="Times New Roman" w:cs="Times New Roman"/>
+          <w:bCs/>
+          <w:sz w:val="24"/>
+          <w:szCs w:val="24"/>
+        </w:rPr>
         <w:t xml:space="preserve"> </w:t>
       </w:r>
-      <w:r>
-        <w:rPr>
-          <w:rFonts w:ascii="Times New Roman" w:hAnsi="Times New Roman" w:cs="Times New Roman"/>
-          <w:b/>
+      <w:proofErr w:type="spellStart"/>
+      <w:r>
+        <w:rPr>
+          <w:rFonts w:ascii="Times New Roman" w:hAnsi="Times New Roman" w:cs="Times New Roman"/>
           <w:bCs/>
           <w:sz w:val="24"/>
           <w:szCs w:val="24"/>
         </w:rPr>
-        <w:t>8</w:t>
-      </w:r>
-      <w:r>
-        <w:rPr>
-          <w:rFonts w:ascii="Times New Roman" w:hAnsi="Times New Roman" w:cs="Times New Roman"/>
-          <w:b/>
-          <w:bCs/>
-          <w:sz w:val="24"/>
-          <w:szCs w:val="24"/>
-        </w:rPr>
-        <w:t xml:space="preserve"> </w:t>
-      </w:r>
-      <w:r>
-        <w:rPr>
-          <w:rFonts w:ascii="Times New Roman" w:hAnsi="Times New Roman" w:cs="Times New Roman"/>
-          <w:b/>
-          <w:bCs/>
-          <w:sz w:val="24"/>
-          <w:szCs w:val="24"/>
-        </w:rPr>
-        <w:t>)</w:t>
-      </w:r>
+        <w:t>IPGFuncionarioDbContext</w:t>
+      </w:r>
+      <w:proofErr w:type="spellEnd"/>
     </w:p>
     <w:p>
       <w:pPr>
         <w:pStyle w:val="ListParagraph"/>
         <w:numPr>
           <w:ilvl w:val="0"/>
-          <w:numId w:val="5"/>
+          <w:numId w:val="6"/>
         </w:numPr>
-        <w:tabs>
-          <w:tab w:val="left" w:pos="6840"/>
-        </w:tabs>
         <w:rPr>
           <w:rFonts w:ascii="Times New Roman" w:hAnsi="Times New Roman" w:cs="Times New Roman"/>
           <w:sz w:val="24"/>
@@ -1998,24 +1819,21 @@
         <w:pStyle w:val="ListParagraph"/>
         <w:numPr>
           <w:ilvl w:val="0"/>
-          <w:numId w:val="5"/>
+          <w:numId w:val="6"/>
         </w:numPr>
-        <w:tabs>
-          <w:tab w:val="left" w:pos="6840"/>
-        </w:tabs>
-        <w:rPr>
-          <w:rFonts w:ascii="Times New Roman" w:hAnsi="Times New Roman" w:cs="Times New Roman"/>
-          <w:sz w:val="24"/>
-          <w:szCs w:val="24"/>
-        </w:rPr>
-      </w:pPr>
-      <w:r>
-        <w:rPr>
-          <w:rFonts w:ascii="Times New Roman" w:hAnsi="Times New Roman" w:cs="Times New Roman"/>
-          <w:sz w:val="24"/>
-          <w:szCs w:val="24"/>
-        </w:rPr>
-        <w:t>DEPARTAMENTO</w:t>
+        <w:rPr>
+          <w:rFonts w:ascii="Times New Roman" w:hAnsi="Times New Roman" w:cs="Times New Roman"/>
+          <w:sz w:val="24"/>
+          <w:szCs w:val="24"/>
+        </w:rPr>
+      </w:pPr>
+      <w:r>
+        <w:rPr>
+          <w:rFonts w:ascii="Times New Roman" w:hAnsi="Times New Roman" w:cs="Times New Roman"/>
+          <w:sz w:val="24"/>
+          <w:szCs w:val="24"/>
+        </w:rPr>
+        <w:t>FUNCIONARIO</w:t>
       </w:r>
     </w:p>
     <w:p>
@@ -2023,24 +1841,21 @@
         <w:pStyle w:val="ListParagraph"/>
         <w:numPr>
           <w:ilvl w:val="0"/>
-          <w:numId w:val="5"/>
+          <w:numId w:val="6"/>
         </w:numPr>
-        <w:tabs>
-          <w:tab w:val="left" w:pos="6840"/>
-        </w:tabs>
-        <w:rPr>
-          <w:rFonts w:ascii="Times New Roman" w:hAnsi="Times New Roman" w:cs="Times New Roman"/>
-          <w:sz w:val="24"/>
-          <w:szCs w:val="24"/>
-        </w:rPr>
-      </w:pPr>
-      <w:r>
-        <w:rPr>
-          <w:rFonts w:ascii="Times New Roman" w:hAnsi="Times New Roman" w:cs="Times New Roman"/>
-          <w:sz w:val="24"/>
-          <w:szCs w:val="24"/>
-        </w:rPr>
-        <w:t>FUNCIONARIO</w:t>
+        <w:rPr>
+          <w:rFonts w:ascii="Times New Roman" w:hAnsi="Times New Roman" w:cs="Times New Roman"/>
+          <w:sz w:val="24"/>
+          <w:szCs w:val="24"/>
+        </w:rPr>
+      </w:pPr>
+      <w:r>
+        <w:rPr>
+          <w:rFonts w:ascii="Times New Roman" w:hAnsi="Times New Roman" w:cs="Times New Roman"/>
+          <w:sz w:val="24"/>
+          <w:szCs w:val="24"/>
+        </w:rPr>
+        <w:t>SERVICO</w:t>
       </w:r>
     </w:p>
     <w:p>
@@ -2048,24 +1863,21 @@
         <w:pStyle w:val="ListParagraph"/>
         <w:numPr>
           <w:ilvl w:val="0"/>
-          <w:numId w:val="5"/>
+          <w:numId w:val="6"/>
         </w:numPr>
-        <w:tabs>
-          <w:tab w:val="left" w:pos="6840"/>
-        </w:tabs>
-        <w:rPr>
-          <w:rFonts w:ascii="Times New Roman" w:hAnsi="Times New Roman" w:cs="Times New Roman"/>
-          <w:sz w:val="24"/>
-          <w:szCs w:val="24"/>
-        </w:rPr>
-      </w:pPr>
-      <w:r>
-        <w:rPr>
-          <w:rFonts w:ascii="Times New Roman" w:hAnsi="Times New Roman" w:cs="Times New Roman"/>
-          <w:sz w:val="24"/>
-          <w:szCs w:val="24"/>
-        </w:rPr>
-        <w:t>SERVICOS</w:t>
+        <w:rPr>
+          <w:rFonts w:ascii="Times New Roman" w:hAnsi="Times New Roman" w:cs="Times New Roman"/>
+          <w:sz w:val="24"/>
+          <w:szCs w:val="24"/>
+        </w:rPr>
+      </w:pPr>
+      <w:r>
+        <w:rPr>
+          <w:rFonts w:ascii="Times New Roman" w:hAnsi="Times New Roman" w:cs="Times New Roman"/>
+          <w:sz w:val="24"/>
+          <w:szCs w:val="24"/>
+        </w:rPr>
+        <w:t>ESCOLA</w:t>
       </w:r>
     </w:p>
     <w:p>
@@ -2073,24 +1885,21 @@
         <w:pStyle w:val="ListParagraph"/>
         <w:numPr>
           <w:ilvl w:val="0"/>
-          <w:numId w:val="5"/>
+          <w:numId w:val="6"/>
         </w:numPr>
-        <w:tabs>
-          <w:tab w:val="left" w:pos="6840"/>
-        </w:tabs>
-        <w:rPr>
-          <w:rFonts w:ascii="Times New Roman" w:hAnsi="Times New Roman" w:cs="Times New Roman"/>
-          <w:sz w:val="24"/>
-          <w:szCs w:val="24"/>
-        </w:rPr>
-      </w:pPr>
-      <w:r>
-        <w:rPr>
-          <w:rFonts w:ascii="Times New Roman" w:hAnsi="Times New Roman" w:cs="Times New Roman"/>
-          <w:sz w:val="24"/>
-          <w:szCs w:val="24"/>
-        </w:rPr>
-        <w:t>ESCOLA</w:t>
+        <w:rPr>
+          <w:rFonts w:ascii="Times New Roman" w:hAnsi="Times New Roman" w:cs="Times New Roman"/>
+          <w:sz w:val="24"/>
+          <w:szCs w:val="24"/>
+        </w:rPr>
+      </w:pPr>
+      <w:r>
+        <w:rPr>
+          <w:rFonts w:ascii="Times New Roman" w:hAnsi="Times New Roman" w:cs="Times New Roman"/>
+          <w:sz w:val="24"/>
+          <w:szCs w:val="24"/>
+        </w:rPr>
+        <w:t>DEPARTAMENTO</w:t>
       </w:r>
     </w:p>
     <w:p>
@@ -2098,28 +1907,21 @@
         <w:pStyle w:val="ListParagraph"/>
         <w:numPr>
           <w:ilvl w:val="0"/>
-          <w:numId w:val="5"/>
+          <w:numId w:val="6"/>
         </w:numPr>
-        <w:tabs>
-          <w:tab w:val="left" w:pos="6840"/>
-        </w:tabs>
-        <w:rPr>
-          <w:rFonts w:ascii="Times New Roman" w:hAnsi="Times New Roman" w:cs="Times New Roman"/>
-          <w:i/>
-          <w:iCs/>
-          <w:sz w:val="24"/>
-          <w:szCs w:val="24"/>
-        </w:rPr>
-      </w:pPr>
-      <w:r>
-        <w:rPr>
-          <w:rFonts w:ascii="Times New Roman" w:hAnsi="Times New Roman" w:cs="Times New Roman"/>
-          <w:i/>
-          <w:iCs/>
-          <w:sz w:val="24"/>
-          <w:szCs w:val="24"/>
-        </w:rPr>
-        <w:t>TAREFAFUNCIONARIO</w:t>
+        <w:rPr>
+          <w:rFonts w:ascii="Times New Roman" w:hAnsi="Times New Roman" w:cs="Times New Roman"/>
+          <w:sz w:val="24"/>
+          <w:szCs w:val="24"/>
+        </w:rPr>
+      </w:pPr>
+      <w:r>
+        <w:rPr>
+          <w:rFonts w:ascii="Times New Roman" w:hAnsi="Times New Roman" w:cs="Times New Roman"/>
+          <w:sz w:val="24"/>
+          <w:szCs w:val="24"/>
+        </w:rPr>
+        <w:t>CARGO</w:t>
       </w:r>
     </w:p>
     <w:p>
@@ -2127,11 +1929,8 @@
         <w:pStyle w:val="ListParagraph"/>
         <w:numPr>
           <w:ilvl w:val="0"/>
-          <w:numId w:val="5"/>
+          <w:numId w:val="6"/>
         </w:numPr>
-        <w:tabs>
-          <w:tab w:val="left" w:pos="6840"/>
-        </w:tabs>
         <w:rPr>
           <w:rFonts w:ascii="Times New Roman" w:hAnsi="Times New Roman" w:cs="Times New Roman"/>
           <w:sz w:val="24"/>
@@ -2152,39 +1951,311 @@
         <w:pStyle w:val="ListParagraph"/>
         <w:numPr>
           <w:ilvl w:val="0"/>
-          <w:numId w:val="5"/>
+          <w:numId w:val="6"/>
         </w:numPr>
-        <w:tabs>
-          <w:tab w:val="left" w:pos="6840"/>
-        </w:tabs>
-        <w:rPr>
-          <w:rFonts w:ascii="Times New Roman" w:hAnsi="Times New Roman" w:cs="Times New Roman"/>
-          <w:sz w:val="24"/>
-          <w:szCs w:val="24"/>
-        </w:rPr>
-      </w:pPr>
-      <w:r>
-        <w:rPr>
-          <w:rFonts w:ascii="Times New Roman" w:hAnsi="Times New Roman" w:cs="Times New Roman"/>
-          <w:sz w:val="24"/>
-          <w:szCs w:val="24"/>
-        </w:rPr>
-        <w:t>CARGO</w:t>
-      </w:r>
-    </w:p>
-    <w:p>
-      <w:pPr>
-        <w:rPr>
-          <w:rFonts w:ascii="Times New Roman" w:hAnsi="Times New Roman" w:cs="Times New Roman"/>
-          <w:sz w:val="24"/>
-          <w:szCs w:val="24"/>
-        </w:rPr>
-      </w:pPr>
-      <w:r>
-        <w:rPr>
-          <w:rFonts w:ascii="Times New Roman" w:hAnsi="Times New Roman" w:cs="Times New Roman"/>
-          <w:sz w:val="24"/>
-          <w:szCs w:val="24"/>
+        <w:rPr>
+          <w:rFonts w:ascii="Times New Roman" w:hAnsi="Times New Roman" w:cs="Times New Roman"/>
+          <w:sz w:val="24"/>
+          <w:szCs w:val="24"/>
+        </w:rPr>
+      </w:pPr>
+      <w:r>
+        <w:rPr>
+          <w:rFonts w:ascii="Times New Roman" w:hAnsi="Times New Roman" w:cs="Times New Roman"/>
+          <w:sz w:val="24"/>
+          <w:szCs w:val="24"/>
+        </w:rPr>
+        <w:t>FERIA</w:t>
+      </w:r>
+    </w:p>
+    <w:p>
+      <w:pPr>
+        <w:pStyle w:val="ListParagraph"/>
+        <w:rPr>
+          <w:rFonts w:ascii="Times New Roman" w:hAnsi="Times New Roman" w:cs="Times New Roman"/>
+          <w:sz w:val="24"/>
+          <w:szCs w:val="24"/>
+        </w:rPr>
+      </w:pPr>
+    </w:p>
+    <w:p>
+      <w:pPr>
+        <w:rPr>
+          <w:rFonts w:ascii="Times New Roman" w:hAnsi="Times New Roman" w:cs="Times New Roman"/>
+          <w:sz w:val="24"/>
+          <w:szCs w:val="24"/>
+        </w:rPr>
+      </w:pPr>
+      <w:r>
+        <w:rPr>
+          <w:rFonts w:ascii="Times New Roman" w:hAnsi="Times New Roman" w:cs="Times New Roman"/>
+          <w:sz w:val="24"/>
+          <w:szCs w:val="24"/>
+        </w:rPr>
+        <w:t xml:space="preserve">TABELAS (1) </w:t>
+      </w:r>
+      <w:proofErr w:type="spellStart"/>
+      <w:r>
+        <w:rPr>
+          <w:rFonts w:ascii="Times New Roman" w:hAnsi="Times New Roman" w:cs="Times New Roman"/>
+          <w:sz w:val="24"/>
+          <w:szCs w:val="24"/>
+        </w:rPr>
+        <w:t>ApplicationDbContext</w:t>
+      </w:r>
+      <w:proofErr w:type="spellEnd"/>
+    </w:p>
+    <w:p>
+      <w:pPr>
+        <w:pStyle w:val="ListParagraph"/>
+        <w:numPr>
+          <w:ilvl w:val="0"/>
+          <w:numId w:val="7"/>
+        </w:numPr>
+        <w:rPr>
+          <w:rFonts w:ascii="Times New Roman" w:hAnsi="Times New Roman" w:cs="Times New Roman"/>
+          <w:sz w:val="24"/>
+          <w:szCs w:val="24"/>
+        </w:rPr>
+      </w:pPr>
+      <w:r>
+        <w:rPr>
+          <w:rFonts w:ascii="Times New Roman" w:hAnsi="Times New Roman" w:cs="Times New Roman"/>
+          <w:sz w:val="24"/>
+          <w:szCs w:val="24"/>
+        </w:rPr>
+        <w:t>USERACCOUNT</w:t>
+      </w:r>
+      <w:r>
+        <w:rPr>
+          <w:rFonts w:ascii="Times New Roman" w:hAnsi="Times New Roman" w:cs="Times New Roman"/>
+          <w:sz w:val="24"/>
+          <w:szCs w:val="24"/>
+        </w:rPr>
+        <w:br w:type="page"/>
+      </w:r>
+    </w:p>
+    <w:p>
+      <w:pPr>
+        <w:jc w:val="center"/>
+        <w:rPr>
+          <w:rFonts w:ascii="Times New Roman" w:hAnsi="Times New Roman" w:cs="Times New Roman"/>
+          <w:sz w:val="24"/>
+          <w:szCs w:val="24"/>
+        </w:rPr>
+      </w:pPr>
+      <w:r>
+        <w:rPr>
+          <w:rFonts w:ascii="Times New Roman" w:hAnsi="Times New Roman" w:cs="Times New Roman"/>
+          <w:sz w:val="24"/>
+          <w:szCs w:val="24"/>
+        </w:rPr>
+        <w:lastRenderedPageBreak/>
+        <w:t>PLATAFORMAS USADAS</w:t>
+      </w:r>
+    </w:p>
+    <w:p>
+      <w:pPr>
+        <w:jc w:val="center"/>
+        <w:rPr>
+          <w:rFonts w:ascii="Times New Roman" w:hAnsi="Times New Roman" w:cs="Times New Roman"/>
+          <w:sz w:val="24"/>
+          <w:szCs w:val="24"/>
+        </w:rPr>
+      </w:pPr>
+    </w:p>
+    <w:p>
+      <w:pPr>
+        <w:rPr>
+          <w:rFonts w:ascii="Times New Roman" w:hAnsi="Times New Roman" w:cs="Times New Roman"/>
+          <w:i/>
+          <w:iCs/>
+          <w:sz w:val="24"/>
+          <w:szCs w:val="24"/>
+        </w:rPr>
+      </w:pPr>
+      <w:r>
+        <w:rPr>
+          <w:rFonts w:ascii="Times New Roman" w:hAnsi="Times New Roman" w:cs="Times New Roman"/>
+          <w:i/>
+          <w:iCs/>
+          <w:sz w:val="24"/>
+          <w:szCs w:val="24"/>
+        </w:rPr>
+        <w:t xml:space="preserve">Microsoft Visual </w:t>
+      </w:r>
+      <w:proofErr w:type="spellStart"/>
+      <w:r>
+        <w:rPr>
+          <w:rFonts w:ascii="Times New Roman" w:hAnsi="Times New Roman" w:cs="Times New Roman"/>
+          <w:i/>
+          <w:iCs/>
+          <w:sz w:val="24"/>
+          <w:szCs w:val="24"/>
+        </w:rPr>
+        <w:t>Studio</w:t>
+      </w:r>
+      <w:proofErr w:type="spellEnd"/>
+      <w:r>
+        <w:rPr>
+          <w:rFonts w:ascii="Times New Roman" w:hAnsi="Times New Roman" w:cs="Times New Roman"/>
+          <w:i/>
+          <w:iCs/>
+          <w:sz w:val="24"/>
+          <w:szCs w:val="24"/>
+        </w:rPr>
+        <w:t xml:space="preserve"> 2019</w:t>
+      </w:r>
+      <w:r>
+        <w:rPr>
+          <w:rFonts w:ascii="Times New Roman" w:hAnsi="Times New Roman" w:cs="Times New Roman"/>
+          <w:i/>
+          <w:iCs/>
+          <w:sz w:val="24"/>
+          <w:szCs w:val="24"/>
+        </w:rPr>
+        <w:t xml:space="preserve"> </w:t>
+      </w:r>
+      <w:r>
+        <w:rPr>
+          <w:rFonts w:ascii="Times New Roman" w:hAnsi="Times New Roman" w:cs="Times New Roman"/>
+          <w:i/>
+          <w:iCs/>
+          <w:sz w:val="24"/>
+          <w:szCs w:val="24"/>
+        </w:rPr>
+        <w:t>(IDE)</w:t>
+      </w:r>
+    </w:p>
+    <w:p>
+      <w:pPr>
+        <w:rPr>
+          <w:rFonts w:ascii="Times New Roman" w:hAnsi="Times New Roman" w:cs="Times New Roman"/>
+          <w:i/>
+          <w:iCs/>
+          <w:sz w:val="24"/>
+          <w:szCs w:val="24"/>
+          <w:lang w:val="en-US"/>
+        </w:rPr>
+      </w:pPr>
+      <w:r>
+        <w:rPr>
+          <w:rFonts w:ascii="Times New Roman" w:hAnsi="Times New Roman" w:cs="Times New Roman"/>
+          <w:i/>
+          <w:iCs/>
+          <w:sz w:val="24"/>
+          <w:szCs w:val="24"/>
+          <w:lang w:val="en-US"/>
+        </w:rPr>
+        <w:t xml:space="preserve">Git </w:t>
+      </w:r>
+      <w:r>
+        <w:rPr>
+          <w:rFonts w:ascii="Times New Roman" w:hAnsi="Times New Roman" w:cs="Times New Roman"/>
+          <w:i/>
+          <w:iCs/>
+          <w:sz w:val="24"/>
+          <w:szCs w:val="24"/>
+          <w:lang w:val="en-US"/>
+        </w:rPr>
+        <w:t>(Installed</w:t>
+      </w:r>
+      <w:r>
+        <w:rPr>
+          <w:rFonts w:ascii="Times New Roman" w:hAnsi="Times New Roman" w:cs="Times New Roman"/>
+          <w:i/>
+          <w:iCs/>
+          <w:sz w:val="24"/>
+          <w:szCs w:val="24"/>
+          <w:lang w:val="en-US"/>
+        </w:rPr>
+        <w:t>)</w:t>
+      </w:r>
+    </w:p>
+    <w:p>
+      <w:pPr>
+        <w:rPr>
+          <w:rFonts w:ascii="Times New Roman" w:hAnsi="Times New Roman" w:cs="Times New Roman"/>
+          <w:i/>
+          <w:iCs/>
+          <w:sz w:val="24"/>
+          <w:szCs w:val="24"/>
+          <w:lang w:val="en-US"/>
+        </w:rPr>
+      </w:pPr>
+      <w:r>
+        <w:rPr>
+          <w:rFonts w:ascii="Times New Roman" w:hAnsi="Times New Roman" w:cs="Times New Roman"/>
+          <w:i/>
+          <w:iCs/>
+          <w:sz w:val="24"/>
+          <w:szCs w:val="24"/>
+          <w:lang w:val="en-US"/>
+        </w:rPr>
+        <w:t>GitHub for Microsoft Visual Studio 2019</w:t>
+      </w:r>
+    </w:p>
+    <w:p>
+      <w:pPr>
+        <w:rPr>
+          <w:rFonts w:ascii="Times New Roman" w:hAnsi="Times New Roman" w:cs="Times New Roman"/>
+          <w:i/>
+          <w:iCs/>
+          <w:sz w:val="24"/>
+          <w:szCs w:val="24"/>
+          <w:lang w:val="en-US"/>
+        </w:rPr>
+      </w:pPr>
+      <w:r>
+        <w:rPr>
+          <w:rFonts w:ascii="Times New Roman" w:hAnsi="Times New Roman" w:cs="Times New Roman"/>
+          <w:i/>
+          <w:iCs/>
+          <w:sz w:val="24"/>
+          <w:szCs w:val="24"/>
+          <w:lang w:val="en-US"/>
+        </w:rPr>
+        <w:t>Asp.NET Core 3.1</w:t>
+      </w:r>
+    </w:p>
+    <w:p>
+      <w:pPr>
+        <w:rPr>
+          <w:rFonts w:ascii="Times New Roman" w:hAnsi="Times New Roman" w:cs="Times New Roman"/>
+          <w:i/>
+          <w:iCs/>
+          <w:sz w:val="24"/>
+          <w:szCs w:val="24"/>
+          <w:lang w:val="en-US"/>
+        </w:rPr>
+      </w:pPr>
+      <w:r>
+        <w:rPr>
+          <w:rFonts w:ascii="Times New Roman" w:hAnsi="Times New Roman" w:cs="Times New Roman"/>
+          <w:i/>
+          <w:iCs/>
+          <w:sz w:val="24"/>
+          <w:szCs w:val="24"/>
+          <w:lang w:val="en-US"/>
+        </w:rPr>
+        <w:t>SQL Server (Visual Studio 2019)</w:t>
+      </w:r>
+    </w:p>
+    <w:p>
+      <w:pPr>
+        <w:rPr>
+          <w:rFonts w:ascii="Times New Roman" w:hAnsi="Times New Roman" w:cs="Times New Roman"/>
+          <w:sz w:val="24"/>
+          <w:szCs w:val="24"/>
+          <w:lang w:val="en-US"/>
+        </w:rPr>
+      </w:pPr>
+      <w:r>
+        <w:rPr>
+          <w:rFonts w:ascii="Times New Roman" w:hAnsi="Times New Roman" w:cs="Times New Roman"/>
+          <w:sz w:val="24"/>
+          <w:szCs w:val="24"/>
+          <w:lang w:val="en-US"/>
         </w:rPr>
         <w:br w:type="page"/>
       </w:r>
@@ -2346,15 +2417,530 @@
     </w:p>
     <w:p>
       <w:pPr>
+        <w:rPr>
+          <w:rFonts w:ascii="Times New Roman" w:hAnsi="Times New Roman" w:cs="Times New Roman"/>
+          <w:sz w:val="24"/>
+          <w:szCs w:val="24"/>
+        </w:rPr>
+      </w:pPr>
+      <w:r>
+        <w:rPr>
+          <w:rFonts w:ascii="Times New Roman" w:hAnsi="Times New Roman" w:cs="Times New Roman"/>
+          <w:sz w:val="24"/>
+          <w:szCs w:val="24"/>
+        </w:rPr>
+        <w:br w:type="page"/>
+      </w:r>
+    </w:p>
+    <w:p>
+      <w:pPr>
         <w:tabs>
           <w:tab w:val="left" w:pos="6840"/>
         </w:tabs>
-        <w:rPr>
-          <w:rFonts w:ascii="Times New Roman" w:hAnsi="Times New Roman" w:cs="Times New Roman"/>
-          <w:sz w:val="24"/>
-          <w:szCs w:val="24"/>
-        </w:rPr>
-      </w:pPr>
+        <w:jc w:val="center"/>
+        <w:rPr>
+          <w:rFonts w:ascii="Times New Roman" w:hAnsi="Times New Roman" w:cs="Times New Roman"/>
+          <w:sz w:val="24"/>
+          <w:szCs w:val="24"/>
+        </w:rPr>
+      </w:pPr>
+      <w:r>
+        <w:rPr>
+          <w:rFonts w:ascii="Times New Roman" w:hAnsi="Times New Roman" w:cs="Times New Roman"/>
+          <w:sz w:val="24"/>
+          <w:szCs w:val="24"/>
+        </w:rPr>
+        <w:lastRenderedPageBreak/>
+        <w:t>REFERÊNCIAS</w:t>
+      </w:r>
+    </w:p>
+    <w:p>
+      <w:pPr>
+        <w:tabs>
+          <w:tab w:val="left" w:pos="6840"/>
+        </w:tabs>
+        <w:jc w:val="center"/>
+        <w:rPr>
+          <w:rFonts w:ascii="Times New Roman" w:hAnsi="Times New Roman" w:cs="Times New Roman"/>
+          <w:sz w:val="24"/>
+          <w:szCs w:val="24"/>
+        </w:rPr>
+      </w:pPr>
+    </w:p>
+    <w:p>
+      <w:pPr>
+        <w:tabs>
+          <w:tab w:val="left" w:pos="6840"/>
+        </w:tabs>
+        <w:jc w:val="both"/>
+        <w:rPr>
+          <w:lang w:val="en-US"/>
+        </w:rPr>
+      </w:pPr>
+      <w:hyperlink r:id="rId11" w:history="1">
+        <w:r>
+          <w:rPr>
+            <w:rStyle w:val="Hyperlink"/>
+            <w:lang w:val="en-US"/>
+          </w:rPr>
+          <w:t>https://getbootstrap.com/</w:t>
+        </w:r>
+      </w:hyperlink>
+    </w:p>
+    <w:p>
+      <w:pPr>
+        <w:tabs>
+          <w:tab w:val="left" w:pos="6840"/>
+        </w:tabs>
+        <w:jc w:val="both"/>
+        <w:rPr>
+          <w:lang w:val="en-US"/>
+        </w:rPr>
+      </w:pPr>
+      <w:r>
+        <w:rPr>
+          <w:lang w:val="en-US"/>
+        </w:rPr>
+        <w:t xml:space="preserve"> </w:t>
+      </w:r>
+      <w:proofErr w:type="gramStart"/>
+      <w:r>
+        <w:rPr>
+          <w:lang w:val="en-US"/>
+        </w:rPr>
+        <w:t>( Bootstrap</w:t>
+      </w:r>
+      <w:proofErr w:type="gramEnd"/>
+      <w:r>
+        <w:rPr>
+          <w:lang w:val="en-US"/>
+        </w:rPr>
+        <w:t xml:space="preserve"> 4.0 )</w:t>
+      </w:r>
+    </w:p>
+    <w:p>
+      <w:pPr>
+        <w:tabs>
+          <w:tab w:val="left" w:pos="6840"/>
+        </w:tabs>
+        <w:jc w:val="both"/>
+        <w:rPr>
+          <w:lang w:val="en-US"/>
+        </w:rPr>
+      </w:pPr>
+    </w:p>
+    <w:p>
+      <w:pPr>
+        <w:tabs>
+          <w:tab w:val="left" w:pos="6840"/>
+        </w:tabs>
+        <w:jc w:val="both"/>
+        <w:rPr>
+          <w:lang w:val="en-US"/>
+        </w:rPr>
+      </w:pPr>
+      <w:hyperlink r:id="rId12" w:history="1">
+        <w:r>
+          <w:rPr>
+            <w:rStyle w:val="Hyperlink"/>
+            <w:lang w:val="en-US"/>
+          </w:rPr>
+          <w:t>http://www.bootstrapdash.com/demo/purple/jquery/template/demo_1/index.html</w:t>
+        </w:r>
+      </w:hyperlink>
+      <w:r>
+        <w:rPr>
+          <w:lang w:val="en-US"/>
+        </w:rPr>
+        <w:t xml:space="preserve"> </w:t>
+      </w:r>
+    </w:p>
+    <w:p>
+      <w:pPr>
+        <w:tabs>
+          <w:tab w:val="left" w:pos="6840"/>
+        </w:tabs>
+        <w:jc w:val="both"/>
+      </w:pPr>
+      <w:proofErr w:type="gramStart"/>
+      <w:r>
+        <w:t>( Tema</w:t>
+      </w:r>
+      <w:proofErr w:type="gramEnd"/>
+      <w:r>
+        <w:t xml:space="preserve"> </w:t>
+      </w:r>
+      <w:proofErr w:type="spellStart"/>
+      <w:r>
+        <w:t>Purple</w:t>
+      </w:r>
+      <w:proofErr w:type="spellEnd"/>
+      <w:r>
+        <w:t xml:space="preserve"> )</w:t>
+      </w:r>
+    </w:p>
+    <w:p>
+      <w:pPr>
+        <w:tabs>
+          <w:tab w:val="left" w:pos="6840"/>
+        </w:tabs>
+        <w:jc w:val="both"/>
+      </w:pPr>
+    </w:p>
+    <w:p>
+      <w:pPr>
+        <w:tabs>
+          <w:tab w:val="left" w:pos="6840"/>
+        </w:tabs>
+        <w:jc w:val="both"/>
+      </w:pPr>
+      <w:hyperlink r:id="rId13" w:history="1">
+        <w:r>
+          <w:rPr>
+            <w:rStyle w:val="Hyperlink"/>
+          </w:rPr>
+          <w:t>http://moodle1819.ipg.pt/course/view.php?id=3495</w:t>
+        </w:r>
+      </w:hyperlink>
+    </w:p>
+    <w:p>
+      <w:pPr>
+        <w:tabs>
+          <w:tab w:val="left" w:pos="6840"/>
+        </w:tabs>
+        <w:jc w:val="both"/>
+      </w:pPr>
+      <w:r>
+        <w:t>(</w:t>
+      </w:r>
+      <w:r>
+        <w:t xml:space="preserve"> Apontamento de Programação para Internet com</w:t>
+      </w:r>
+      <w:r>
+        <w:t xml:space="preserve"> Prof. Noel Lopes</w:t>
+      </w:r>
+      <w:r>
+        <w:t>, ano 2019/20</w:t>
+      </w:r>
+      <w:r>
+        <w:t xml:space="preserve"> )</w:t>
+      </w:r>
+    </w:p>
+    <w:p>
+      <w:pPr>
+        <w:tabs>
+          <w:tab w:val="left" w:pos="6840"/>
+        </w:tabs>
+        <w:jc w:val="both"/>
+      </w:pPr>
+    </w:p>
+    <w:p>
+      <w:pPr>
+        <w:tabs>
+          <w:tab w:val="left" w:pos="6840"/>
+        </w:tabs>
+        <w:jc w:val="both"/>
+      </w:pPr>
+      <w:hyperlink r:id="rId14" w:history="1">
+        <w:r>
+          <w:rPr>
+            <w:rStyle w:val="Hyperlink"/>
+          </w:rPr>
+          <w:t>https://moodle.ipg.pt/course/view.php?id=4709</w:t>
+        </w:r>
+      </w:hyperlink>
+    </w:p>
+    <w:p>
+      <w:pPr>
+        <w:tabs>
+          <w:tab w:val="left" w:pos="6840"/>
+        </w:tabs>
+        <w:jc w:val="both"/>
+      </w:pPr>
+      <w:r>
+        <w:t>( Apontamento de Base de Dados II, ano 2018/19 )</w:t>
+      </w:r>
+    </w:p>
+    <w:p>
+      <w:pPr>
+        <w:tabs>
+          <w:tab w:val="left" w:pos="6840"/>
+        </w:tabs>
+        <w:jc w:val="both"/>
+      </w:pPr>
+    </w:p>
+    <w:p>
+      <w:pPr>
+        <w:tabs>
+          <w:tab w:val="left" w:pos="6840"/>
+        </w:tabs>
+        <w:jc w:val="both"/>
+      </w:pPr>
+      <w:hyperlink r:id="rId15" w:history="1">
+        <w:r>
+          <w:rPr>
+            <w:rStyle w:val="Hyperlink"/>
+          </w:rPr>
+          <w:t>https://cloud.sysnovare.pt/ipg/si_main</w:t>
+        </w:r>
+      </w:hyperlink>
+      <w:r>
+        <w:t xml:space="preserve"> </w:t>
+      </w:r>
+    </w:p>
+    <w:p>
+      <w:pPr>
+        <w:tabs>
+          <w:tab w:val="left" w:pos="6840"/>
+        </w:tabs>
+        <w:jc w:val="both"/>
+      </w:pPr>
+      <w:r>
+        <w:t>( Sigarra do IPG )</w:t>
+      </w:r>
+    </w:p>
+    <w:p>
+      <w:pPr>
+        <w:tabs>
+          <w:tab w:val="left" w:pos="6840"/>
+        </w:tabs>
+        <w:jc w:val="both"/>
+      </w:pPr>
+    </w:p>
+    <w:p>
+      <w:pPr>
+        <w:tabs>
+          <w:tab w:val="left" w:pos="6840"/>
+        </w:tabs>
+        <w:jc w:val="both"/>
+      </w:pPr>
+      <w:hyperlink r:id="rId16" w:history="1">
+        <w:r>
+          <w:rPr>
+            <w:rStyle w:val="Hyperlink"/>
+          </w:rPr>
+          <w:t>http://www.ipg.pt/website/</w:t>
+        </w:r>
+      </w:hyperlink>
+      <w:r>
+        <w:t xml:space="preserve"> </w:t>
+      </w:r>
+    </w:p>
+    <w:p>
+      <w:pPr>
+        <w:tabs>
+          <w:tab w:val="left" w:pos="6840"/>
+        </w:tabs>
+        <w:jc w:val="both"/>
+      </w:pPr>
+      <w:r>
+        <w:t>( Site Ofical do IPG )</w:t>
+      </w:r>
+    </w:p>
+    <w:p>
+      <w:pPr>
+        <w:tabs>
+          <w:tab w:val="left" w:pos="6840"/>
+        </w:tabs>
+        <w:jc w:val="both"/>
+      </w:pPr>
+    </w:p>
+    <w:p>
+      <w:pPr>
+        <w:tabs>
+          <w:tab w:val="left" w:pos="6840"/>
+        </w:tabs>
+        <w:jc w:val="both"/>
+      </w:pPr>
+      <w:hyperlink r:id="rId17" w:history="1">
+        <w:r>
+          <w:rPr>
+            <w:rStyle w:val="Hyperlink"/>
+          </w:rPr>
+          <w:t>https://docs.microsoft.com/en-us/dotnet/core/</w:t>
+        </w:r>
+      </w:hyperlink>
+      <w:r>
+        <w:t xml:space="preserve"> </w:t>
+      </w:r>
+    </w:p>
+    <w:p>
+      <w:pPr>
+        <w:tabs>
+          <w:tab w:val="left" w:pos="6840"/>
+        </w:tabs>
+        <w:jc w:val="both"/>
+      </w:pPr>
+      <w:r>
+        <w:t>( Documentação de ASP.NET CORE )</w:t>
+      </w:r>
+    </w:p>
+    <w:p>
+      <w:pPr>
+        <w:tabs>
+          <w:tab w:val="left" w:pos="6840"/>
+        </w:tabs>
+        <w:jc w:val="both"/>
+      </w:pPr>
+    </w:p>
+    <w:p>
+      <w:pPr>
+        <w:tabs>
+          <w:tab w:val="left" w:pos="6840"/>
+        </w:tabs>
+        <w:jc w:val="both"/>
+      </w:pPr>
+      <w:hyperlink r:id="rId18" w:history="1">
+        <w:r>
+          <w:rPr>
+            <w:rStyle w:val="Hyperlink"/>
+          </w:rPr>
+          <w:t>https://stackoverflow.com/questions/55638171/asp-net-core-2-2-authentication</w:t>
+        </w:r>
+      </w:hyperlink>
+    </w:p>
+    <w:p>
+      <w:pPr>
+        <w:tabs>
+          <w:tab w:val="left" w:pos="6840"/>
+        </w:tabs>
+        <w:jc w:val="both"/>
+      </w:pPr>
+      <w:r>
+        <w:t>( Autenticação )</w:t>
+      </w:r>
+    </w:p>
+    <w:p>
+      <w:pPr>
+        <w:tabs>
+          <w:tab w:val="left" w:pos="6840"/>
+        </w:tabs>
+        <w:jc w:val="both"/>
+      </w:pPr>
+    </w:p>
+    <w:p>
+      <w:pPr>
+        <w:tabs>
+          <w:tab w:val="left" w:pos="6840"/>
+        </w:tabs>
+        <w:jc w:val="both"/>
+      </w:pPr>
+      <w:hyperlink r:id="rId19" w:history="1">
+        <w:r>
+          <w:rPr>
+            <w:rStyle w:val="Hyperlink"/>
+          </w:rPr>
+          <w:t>https://www.entityframeworktutorial.net/code-first/configure-one-to-many-relationship-in-code-first.aspx</w:t>
+        </w:r>
+      </w:hyperlink>
+    </w:p>
+    <w:p>
+      <w:pPr>
+        <w:tabs>
+          <w:tab w:val="left" w:pos="6840"/>
+        </w:tabs>
+        <w:jc w:val="both"/>
+      </w:pPr>
+      <w:r>
+        <w:t xml:space="preserve"> ( Relação de tabelas )</w:t>
+      </w:r>
+    </w:p>
+    <w:p>
+      <w:pPr>
+        <w:tabs>
+          <w:tab w:val="left" w:pos="6840"/>
+        </w:tabs>
+        <w:jc w:val="both"/>
+      </w:pPr>
+    </w:p>
+    <w:p>
+      <w:pPr>
+        <w:tabs>
+          <w:tab w:val="left" w:pos="6840"/>
+        </w:tabs>
+        <w:jc w:val="both"/>
+      </w:pPr>
+    </w:p>
+    <w:p>
+      <w:pPr>
+        <w:tabs>
+          <w:tab w:val="left" w:pos="6840"/>
+        </w:tabs>
+        <w:jc w:val="both"/>
+      </w:pPr>
+      <w:hyperlink r:id="rId20" w:history="1">
+        <w:r>
+          <w:rPr>
+            <w:rStyle w:val="Hyperlink"/>
+          </w:rPr>
+          <w:t>https://www.entityframeworktutorial.net/code-first/configure-many-to-many-relationship-in-code-first.aspx</w:t>
+        </w:r>
+      </w:hyperlink>
+    </w:p>
+    <w:p>
+      <w:pPr>
+        <w:tabs>
+          <w:tab w:val="left" w:pos="6840"/>
+        </w:tabs>
+        <w:jc w:val="both"/>
+      </w:pPr>
+      <w:r>
+        <w:t xml:space="preserve"> ( Relação de tabelas )</w:t>
+      </w:r>
+    </w:p>
+    <w:p>
+      <w:pPr>
+        <w:tabs>
+          <w:tab w:val="left" w:pos="6840"/>
+        </w:tabs>
+        <w:jc w:val="both"/>
+      </w:pPr>
+    </w:p>
+    <w:p>
+      <w:pPr>
+        <w:tabs>
+          <w:tab w:val="left" w:pos="6840"/>
+        </w:tabs>
+        <w:jc w:val="both"/>
+      </w:pPr>
+      <w:hyperlink r:id="rId21" w:history="1">
+        <w:r>
+          <w:rPr>
+            <w:rStyle w:val="Hyperlink"/>
+          </w:rPr>
+          <w:t>https://www.entityframeworktutorial.net/code-first/cascade-delete-in-code-first.aspx</w:t>
+        </w:r>
+      </w:hyperlink>
+    </w:p>
+    <w:p>
+      <w:pPr>
+        <w:tabs>
+          <w:tab w:val="left" w:pos="6840"/>
+        </w:tabs>
+        <w:jc w:val="both"/>
+      </w:pPr>
+      <w:r>
+        <w:t>( Relação de tabelas )</w:t>
+      </w:r>
+    </w:p>
+    <w:p>
+      <w:pPr>
+        <w:tabs>
+          <w:tab w:val="left" w:pos="6840"/>
+        </w:tabs>
+        <w:jc w:val="both"/>
+      </w:pPr>
+    </w:p>
+    <w:p>
+      <w:pPr>
+        <w:tabs>
+          <w:tab w:val="left" w:pos="6840"/>
+        </w:tabs>
+        <w:jc w:val="both"/>
+      </w:pPr>
+      <w:r>
+        <w:t>Outras fontes...</w:t>
+      </w:r>
     </w:p>
     <w:sectPr>
       <w:pgSz w:w="11906" w:h="16838"/>
@@ -2482,6 +3068,232 @@
     </w:lvl>
   </w:abstractNum>
   <w:abstractNum w:abstractNumId="1" w15:restartNumberingAfterBreak="0">
+    <w:nsid w:val="077C5F44"/>
+    <w:multiLevelType w:val="hybridMultilevel"/>
+    <w:tmpl w:val="0AC213F8"/>
+    <w:lvl w:ilvl="0" w:tplc="04090001">
+      <w:start w:val="1"/>
+      <w:numFmt w:val="bullet"/>
+      <w:lvlText w:val=""/>
+      <w:lvlJc w:val="left"/>
+      <w:pPr>
+        <w:ind w:left="720" w:hanging="360"/>
+      </w:pPr>
+      <w:rPr>
+        <w:rFonts w:ascii="Symbol" w:hAnsi="Symbol" w:hint="default"/>
+      </w:rPr>
+    </w:lvl>
+    <w:lvl w:ilvl="1" w:tplc="04090003" w:tentative="1">
+      <w:start w:val="1"/>
+      <w:numFmt w:val="bullet"/>
+      <w:lvlText w:val="o"/>
+      <w:lvlJc w:val="left"/>
+      <w:pPr>
+        <w:ind w:left="1440" w:hanging="360"/>
+      </w:pPr>
+      <w:rPr>
+        <w:rFonts w:ascii="Courier New" w:hAnsi="Courier New" w:cs="Courier New" w:hint="default"/>
+      </w:rPr>
+    </w:lvl>
+    <w:lvl w:ilvl="2" w:tplc="04090005" w:tentative="1">
+      <w:start w:val="1"/>
+      <w:numFmt w:val="bullet"/>
+      <w:lvlText w:val=""/>
+      <w:lvlJc w:val="left"/>
+      <w:pPr>
+        <w:ind w:left="2160" w:hanging="360"/>
+      </w:pPr>
+      <w:rPr>
+        <w:rFonts w:ascii="Wingdings" w:hAnsi="Wingdings" w:hint="default"/>
+      </w:rPr>
+    </w:lvl>
+    <w:lvl w:ilvl="3" w:tplc="04090001" w:tentative="1">
+      <w:start w:val="1"/>
+      <w:numFmt w:val="bullet"/>
+      <w:lvlText w:val=""/>
+      <w:lvlJc w:val="left"/>
+      <w:pPr>
+        <w:ind w:left="2880" w:hanging="360"/>
+      </w:pPr>
+      <w:rPr>
+        <w:rFonts w:ascii="Symbol" w:hAnsi="Symbol" w:hint="default"/>
+      </w:rPr>
+    </w:lvl>
+    <w:lvl w:ilvl="4" w:tplc="04090003" w:tentative="1">
+      <w:start w:val="1"/>
+      <w:numFmt w:val="bullet"/>
+      <w:lvlText w:val="o"/>
+      <w:lvlJc w:val="left"/>
+      <w:pPr>
+        <w:ind w:left="3600" w:hanging="360"/>
+      </w:pPr>
+      <w:rPr>
+        <w:rFonts w:ascii="Courier New" w:hAnsi="Courier New" w:cs="Courier New" w:hint="default"/>
+      </w:rPr>
+    </w:lvl>
+    <w:lvl w:ilvl="5" w:tplc="04090005" w:tentative="1">
+      <w:start w:val="1"/>
+      <w:numFmt w:val="bullet"/>
+      <w:lvlText w:val=""/>
+      <w:lvlJc w:val="left"/>
+      <w:pPr>
+        <w:ind w:left="4320" w:hanging="360"/>
+      </w:pPr>
+      <w:rPr>
+        <w:rFonts w:ascii="Wingdings" w:hAnsi="Wingdings" w:hint="default"/>
+      </w:rPr>
+    </w:lvl>
+    <w:lvl w:ilvl="6" w:tplc="04090001" w:tentative="1">
+      <w:start w:val="1"/>
+      <w:numFmt w:val="bullet"/>
+      <w:lvlText w:val=""/>
+      <w:lvlJc w:val="left"/>
+      <w:pPr>
+        <w:ind w:left="5040" w:hanging="360"/>
+      </w:pPr>
+      <w:rPr>
+        <w:rFonts w:ascii="Symbol" w:hAnsi="Symbol" w:hint="default"/>
+      </w:rPr>
+    </w:lvl>
+    <w:lvl w:ilvl="7" w:tplc="04090003" w:tentative="1">
+      <w:start w:val="1"/>
+      <w:numFmt w:val="bullet"/>
+      <w:lvlText w:val="o"/>
+      <w:lvlJc w:val="left"/>
+      <w:pPr>
+        <w:ind w:left="5760" w:hanging="360"/>
+      </w:pPr>
+      <w:rPr>
+        <w:rFonts w:ascii="Courier New" w:hAnsi="Courier New" w:cs="Courier New" w:hint="default"/>
+      </w:rPr>
+    </w:lvl>
+    <w:lvl w:ilvl="8" w:tplc="04090005" w:tentative="1">
+      <w:start w:val="1"/>
+      <w:numFmt w:val="bullet"/>
+      <w:lvlText w:val=""/>
+      <w:lvlJc w:val="left"/>
+      <w:pPr>
+        <w:ind w:left="6480" w:hanging="360"/>
+      </w:pPr>
+      <w:rPr>
+        <w:rFonts w:ascii="Wingdings" w:hAnsi="Wingdings" w:hint="default"/>
+      </w:rPr>
+    </w:lvl>
+  </w:abstractNum>
+  <w:abstractNum w:abstractNumId="2" w15:restartNumberingAfterBreak="0">
+    <w:nsid w:val="119E1B11"/>
+    <w:multiLevelType w:val="hybridMultilevel"/>
+    <w:tmpl w:val="2CE24FC4"/>
+    <w:lvl w:ilvl="0" w:tplc="04090001">
+      <w:start w:val="1"/>
+      <w:numFmt w:val="bullet"/>
+      <w:lvlText w:val=""/>
+      <w:lvlJc w:val="left"/>
+      <w:pPr>
+        <w:ind w:left="720" w:hanging="360"/>
+      </w:pPr>
+      <w:rPr>
+        <w:rFonts w:ascii="Symbol" w:hAnsi="Symbol" w:hint="default"/>
+      </w:rPr>
+    </w:lvl>
+    <w:lvl w:ilvl="1" w:tplc="04090003" w:tentative="1">
+      <w:start w:val="1"/>
+      <w:numFmt w:val="bullet"/>
+      <w:lvlText w:val="o"/>
+      <w:lvlJc w:val="left"/>
+      <w:pPr>
+        <w:ind w:left="1440" w:hanging="360"/>
+      </w:pPr>
+      <w:rPr>
+        <w:rFonts w:ascii="Courier New" w:hAnsi="Courier New" w:cs="Courier New" w:hint="default"/>
+      </w:rPr>
+    </w:lvl>
+    <w:lvl w:ilvl="2" w:tplc="04090005" w:tentative="1">
+      <w:start w:val="1"/>
+      <w:numFmt w:val="bullet"/>
+      <w:lvlText w:val=""/>
+      <w:lvlJc w:val="left"/>
+      <w:pPr>
+        <w:ind w:left="2160" w:hanging="360"/>
+      </w:pPr>
+      <w:rPr>
+        <w:rFonts w:ascii="Wingdings" w:hAnsi="Wingdings" w:hint="default"/>
+      </w:rPr>
+    </w:lvl>
+    <w:lvl w:ilvl="3" w:tplc="04090001" w:tentative="1">
+      <w:start w:val="1"/>
+      <w:numFmt w:val="bullet"/>
+      <w:lvlText w:val=""/>
+      <w:lvlJc w:val="left"/>
+      <w:pPr>
+        <w:ind w:left="2880" w:hanging="360"/>
+      </w:pPr>
+      <w:rPr>
+        <w:rFonts w:ascii="Symbol" w:hAnsi="Symbol" w:hint="default"/>
+      </w:rPr>
+    </w:lvl>
+    <w:lvl w:ilvl="4" w:tplc="04090003" w:tentative="1">
+      <w:start w:val="1"/>
+      <w:numFmt w:val="bullet"/>
+      <w:lvlText w:val="o"/>
+      <w:lvlJc w:val="left"/>
+      <w:pPr>
+        <w:ind w:left="3600" w:hanging="360"/>
+      </w:pPr>
+      <w:rPr>
+        <w:rFonts w:ascii="Courier New" w:hAnsi="Courier New" w:cs="Courier New" w:hint="default"/>
+      </w:rPr>
+    </w:lvl>
+    <w:lvl w:ilvl="5" w:tplc="04090005" w:tentative="1">
+      <w:start w:val="1"/>
+      <w:numFmt w:val="bullet"/>
+      <w:lvlText w:val=""/>
+      <w:lvlJc w:val="left"/>
+      <w:pPr>
+        <w:ind w:left="4320" w:hanging="360"/>
+      </w:pPr>
+      <w:rPr>
+        <w:rFonts w:ascii="Wingdings" w:hAnsi="Wingdings" w:hint="default"/>
+      </w:rPr>
+    </w:lvl>
+    <w:lvl w:ilvl="6" w:tplc="04090001" w:tentative="1">
+      <w:start w:val="1"/>
+      <w:numFmt w:val="bullet"/>
+      <w:lvlText w:val=""/>
+      <w:lvlJc w:val="left"/>
+      <w:pPr>
+        <w:ind w:left="5040" w:hanging="360"/>
+      </w:pPr>
+      <w:rPr>
+        <w:rFonts w:ascii="Symbol" w:hAnsi="Symbol" w:hint="default"/>
+      </w:rPr>
+    </w:lvl>
+    <w:lvl w:ilvl="7" w:tplc="04090003" w:tentative="1">
+      <w:start w:val="1"/>
+      <w:numFmt w:val="bullet"/>
+      <w:lvlText w:val="o"/>
+      <w:lvlJc w:val="left"/>
+      <w:pPr>
+        <w:ind w:left="5760" w:hanging="360"/>
+      </w:pPr>
+      <w:rPr>
+        <w:rFonts w:ascii="Courier New" w:hAnsi="Courier New" w:cs="Courier New" w:hint="default"/>
+      </w:rPr>
+    </w:lvl>
+    <w:lvl w:ilvl="8" w:tplc="04090005" w:tentative="1">
+      <w:start w:val="1"/>
+      <w:numFmt w:val="bullet"/>
+      <w:lvlText w:val=""/>
+      <w:lvlJc w:val="left"/>
+      <w:pPr>
+        <w:ind w:left="6480" w:hanging="360"/>
+      </w:pPr>
+      <w:rPr>
+        <w:rFonts w:ascii="Wingdings" w:hAnsi="Wingdings" w:hint="default"/>
+      </w:rPr>
+    </w:lvl>
+  </w:abstractNum>
+  <w:abstractNum w:abstractNumId="3" w15:restartNumberingAfterBreak="0">
     <w:nsid w:val="12FA2318"/>
     <w:multiLevelType w:val="hybridMultilevel"/>
     <w:tmpl w:val="EB6AEB16"/>
@@ -2594,7 +3406,7 @@
       </w:rPr>
     </w:lvl>
   </w:abstractNum>
-  <w:abstractNum w:abstractNumId="2" w15:restartNumberingAfterBreak="0">
+  <w:abstractNum w:abstractNumId="4" w15:restartNumberingAfterBreak="0">
     <w:nsid w:val="1371780F"/>
     <w:multiLevelType w:val="hybridMultilevel"/>
     <w:tmpl w:val="6A48EB1E"/>
@@ -2707,7 +3519,7 @@
       </w:rPr>
     </w:lvl>
   </w:abstractNum>
-  <w:abstractNum w:abstractNumId="3" w15:restartNumberingAfterBreak="0">
+  <w:abstractNum w:abstractNumId="5" w15:restartNumberingAfterBreak="0">
     <w:nsid w:val="15516691"/>
     <w:multiLevelType w:val="hybridMultilevel"/>
     <w:tmpl w:val="2F10F9C0"/>
@@ -2820,7 +3632,7 @@
       </w:rPr>
     </w:lvl>
   </w:abstractNum>
-  <w:abstractNum w:abstractNumId="4" w15:restartNumberingAfterBreak="0">
+  <w:abstractNum w:abstractNumId="6" w15:restartNumberingAfterBreak="0">
     <w:nsid w:val="5A5820AF"/>
     <w:multiLevelType w:val="hybridMultilevel"/>
     <w:tmpl w:val="1108A008"/>
@@ -2937,16 +3749,22 @@
     <w:abstractNumId w:val="0"/>
   </w:num>
   <w:num w:numId="2">
+    <w:abstractNumId w:val="4"/>
+  </w:num>
+  <w:num w:numId="3">
+    <w:abstractNumId w:val="5"/>
+  </w:num>
+  <w:num w:numId="4">
+    <w:abstractNumId w:val="3"/>
+  </w:num>
+  <w:num w:numId="5">
+    <w:abstractNumId w:val="6"/>
+  </w:num>
+  <w:num w:numId="6">
     <w:abstractNumId w:val="2"/>
   </w:num>
-  <w:num w:numId="3">
-    <w:abstractNumId w:val="3"/>
-  </w:num>
-  <w:num w:numId="4">
+  <w:num w:numId="7">
     <w:abstractNumId w:val="1"/>
-  </w:num>
-  <w:num w:numId="5">
-    <w:abstractNumId w:val="4"/>
   </w:num>
 </w:numbering>
 </file>
@@ -3074,7 +3892,6 @@
     <w:lsdException w:name="HTML Sample" w:semiHidden="1" w:unhideWhenUsed="1"/>
     <w:lsdException w:name="HTML Typewriter" w:semiHidden="1" w:unhideWhenUsed="1"/>
     <w:lsdException w:name="HTML Variable" w:semiHidden="1" w:unhideWhenUsed="1"/>
-    <w:lsdException w:name="Normal Table" w:semiHidden="1" w:unhideWhenUsed="1"/>
     <w:lsdException w:name="annotation subject" w:semiHidden="1" w:unhideWhenUsed="1"/>
     <w:lsdException w:name="No List" w:semiHidden="1" w:unhideWhenUsed="1"/>
     <w:lsdException w:name="Outline List 1" w:semiHidden="1" w:unhideWhenUsed="1"/>
@@ -3117,11 +3934,8 @@
     <w:lsdException w:name="Table Contemporary" w:semiHidden="1" w:unhideWhenUsed="1"/>
     <w:lsdException w:name="Table Elegant" w:semiHidden="1" w:unhideWhenUsed="1"/>
     <w:lsdException w:name="Table Professional" w:semiHidden="1" w:unhideWhenUsed="1"/>
-    <w:lsdException w:name="Table Subtle 1" w:semiHidden="1" w:unhideWhenUsed="1"/>
     <w:lsdException w:name="Table Subtle 2" w:semiHidden="1" w:unhideWhenUsed="1"/>
     <w:lsdException w:name="Table Web 1" w:semiHidden="1" w:unhideWhenUsed="1"/>
-    <w:lsdException w:name="Table Web 2" w:semiHidden="1" w:unhideWhenUsed="1"/>
-    <w:lsdException w:name="Table Web 3" w:semiHidden="1" w:unhideWhenUsed="1"/>
     <w:lsdException w:name="Balloon Text" w:semiHidden="1" w:unhideWhenUsed="1"/>
     <w:lsdException w:name="Table Grid" w:uiPriority="39"/>
     <w:lsdException w:name="Table Theme" w:semiHidden="1" w:unhideWhenUsed="1"/>
@@ -3387,6 +4201,18 @@
       <w:ind w:left="720"/>
       <w:contextualSpacing/>
     </w:pPr>
+  </w:style>
+  <w:style w:type="character" w:styleId="Hyperlink">
+    <w:name w:val="Hyperlink"/>
+    <w:basedOn w:val="DefaultParagraphFont"/>
+    <w:uiPriority w:val="99"/>
+    <w:semiHidden/>
+    <w:unhideWhenUsed/>
+    <w:rsid w:val="00463320"/>
+    <w:rPr>
+      <w:color w:val="0000FF"/>
+      <w:u w:val="single"/>
+    </w:rPr>
   </w:style>
 </w:styles>
 </file>
@@ -3687,21 +4513,6 @@
 </file>
 
 <file path=customXml/item1.xml><?xml version="1.0" encoding="utf-8"?>
-<?mso-contentType ?>
-<FormTemplates xmlns="http://schemas.microsoft.com/sharepoint/v3/contenttype/forms">
-  <Display>DocumentLibraryForm</Display>
-  <Edit>DocumentLibraryForm</Edit>
-  <New>DocumentLibraryForm</New>
-</FormTemplates>
-</file>
-
-<file path=customXml/item2.xml><?xml version="1.0" encoding="utf-8"?>
-<p:properties xmlns:p="http://schemas.microsoft.com/office/2006/metadata/properties" xmlns:xsi="http://www.w3.org/2001/XMLSchema-instance" xmlns:pc="http://schemas.microsoft.com/office/infopath/2007/PartnerControls">
-  <documentManagement/>
-</p:properties>
-</file>
-
-<file path=customXml/item3.xml><?xml version="1.0" encoding="utf-8"?>
 <ct:contentTypeSchema xmlns:ct="http://schemas.microsoft.com/office/2006/metadata/contentType" xmlns:ma="http://schemas.microsoft.com/office/2006/metadata/properties/metaAttributes" ct:_="" ma:_="" ma:contentTypeName="Document" ma:contentTypeID="0x010100F59FD048C4F50D4FB252DAEF629DDE35" ma:contentTypeVersion="8" ma:contentTypeDescription="Create a new document." ma:contentTypeScope="" ma:versionID="193844c77f42fb0cfc098530396f45c5">
   <xsd:schema xmlns:xsd="http://www.w3.org/2001/XMLSchema" xmlns:xs="http://www.w3.org/2001/XMLSchema" xmlns:p="http://schemas.microsoft.com/office/2006/metadata/properties" xmlns:ns3="9915e79c-5f51-4775-9be4-11fe286850ae" xmlns:ns4="50b614ce-c5ea-4d7d-ab26-7741a893d734" targetNamespace="http://schemas.microsoft.com/office/2006/metadata/properties" ma:root="true" ma:fieldsID="4f0d12203a47a5b79ac032214856b4ff" ns3:_="" ns4:_="">
     <xsd:import namespace="9915e79c-5f51-4775-9be4-11fe286850ae"/>
@@ -3892,28 +4703,26 @@
 </ct:contentTypeSchema>
 </file>
 
+<file path=customXml/item2.xml><?xml version="1.0" encoding="utf-8"?>
+<?mso-contentType ?>
+<FormTemplates xmlns="http://schemas.microsoft.com/sharepoint/v3/contenttype/forms">
+  <Display>DocumentLibraryForm</Display>
+  <Edit>DocumentLibraryForm</Edit>
+  <New>DocumentLibraryForm</New>
+</FormTemplates>
+</file>
+
+<file path=customXml/item3.xml><?xml version="1.0" encoding="utf-8"?>
+<p:properties xmlns:p="http://schemas.microsoft.com/office/2006/metadata/properties" xmlns:xsi="http://www.w3.org/2001/XMLSchema-instance" xmlns:pc="http://schemas.microsoft.com/office/infopath/2007/PartnerControls">
+  <documentManagement/>
+</p:properties>
+</file>
+
 <file path=customXml/item4.xml><?xml version="1.0" encoding="utf-8"?>
 <b:Sources xmlns:b="http://schemas.openxmlformats.org/officeDocument/2006/bibliography" xmlns="http://schemas.openxmlformats.org/officeDocument/2006/bibliography" SelectedStyle="\APASixthEditionOfficeOnline.xsl" StyleName="APA" Version="6"/>
 </file>
 
 <file path=customXml/itemProps1.xml><?xml version="1.0" encoding="utf-8"?>
-<ds:datastoreItem xmlns:ds="http://schemas.openxmlformats.org/officeDocument/2006/customXml" ds:itemID="{1E9D253C-2A20-4E49-AC7C-22E0A0DC7951}">
-  <ds:schemaRefs>
-    <ds:schemaRef ds:uri="http://schemas.microsoft.com/sharepoint/v3/contenttype/forms"/>
-  </ds:schemaRefs>
-</ds:datastoreItem>
-</file>
-
-<file path=customXml/itemProps2.xml><?xml version="1.0" encoding="utf-8"?>
-<ds:datastoreItem xmlns:ds="http://schemas.openxmlformats.org/officeDocument/2006/customXml" ds:itemID="{5891FB9F-1B84-4F28-A71C-4B8885301FD4}">
-  <ds:schemaRefs>
-    <ds:schemaRef ds:uri="http://schemas.microsoft.com/office/2006/metadata/properties"/>
-    <ds:schemaRef ds:uri="http://schemas.microsoft.com/office/infopath/2007/PartnerControls"/>
-  </ds:schemaRefs>
-</ds:datastoreItem>
-</file>
-
-<file path=customXml/itemProps3.xml><?xml version="1.0" encoding="utf-8"?>
 <ds:datastoreItem xmlns:ds="http://schemas.openxmlformats.org/officeDocument/2006/customXml" ds:itemID="{1A138E7A-3AB5-4B57-B139-EA4A6B393440}">
   <ds:schemaRefs>
     <ds:schemaRef ds:uri="http://schemas.microsoft.com/office/2006/metadata/contentType"/>
@@ -3932,8 +4741,25 @@
 </ds:datastoreItem>
 </file>
 
+<file path=customXml/itemProps2.xml><?xml version="1.0" encoding="utf-8"?>
+<ds:datastoreItem xmlns:ds="http://schemas.openxmlformats.org/officeDocument/2006/customXml" ds:itemID="{1E9D253C-2A20-4E49-AC7C-22E0A0DC7951}">
+  <ds:schemaRefs>
+    <ds:schemaRef ds:uri="http://schemas.microsoft.com/sharepoint/v3/contenttype/forms"/>
+  </ds:schemaRefs>
+</ds:datastoreItem>
+</file>
+
+<file path=customXml/itemProps3.xml><?xml version="1.0" encoding="utf-8"?>
+<ds:datastoreItem xmlns:ds="http://schemas.openxmlformats.org/officeDocument/2006/customXml" ds:itemID="{5891FB9F-1B84-4F28-A71C-4B8885301FD4}">
+  <ds:schemaRefs>
+    <ds:schemaRef ds:uri="http://schemas.microsoft.com/office/2006/metadata/properties"/>
+    <ds:schemaRef ds:uri="http://schemas.microsoft.com/office/infopath/2007/PartnerControls"/>
+  </ds:schemaRefs>
+</ds:datastoreItem>
+</file>
+
 <file path=customXml/itemProps4.xml><?xml version="1.0" encoding="utf-8"?>
-<ds:datastoreItem xmlns:ds="http://schemas.openxmlformats.org/officeDocument/2006/customXml" ds:itemID="{6BCE5436-2229-4C0E-8968-18EC96989E3F}">
+<ds:datastoreItem xmlns:ds="http://schemas.openxmlformats.org/officeDocument/2006/customXml" ds:itemID="{D9504615-1F44-4617-A60D-96DE8ED42585}">
   <ds:schemaRefs>
     <ds:schemaRef ds:uri="http://schemas.openxmlformats.org/officeDocument/2006/bibliography"/>
   </ds:schemaRefs>

</xml_diff>

<commit_message>
Atualização da página "default".
</commit_message>
<xml_diff>
--- a/Projecto Final/Relatório.docx
+++ b/Projecto Final/Relatório.docx
@@ -152,8 +152,6 @@
         </w:rPr>
         <w:t xml:space="preserve"> CORE MVC</w:t>
       </w:r>
-      <w:bookmarkStart w:id="0" w:name="_GoBack"/>
-      <w:bookmarkEnd w:id="0"/>
     </w:p>
     <w:p>
       <w:pPr>
@@ -1696,9 +1694,6 @@
     </w:p>
     <w:p>
       <w:pPr>
-        <w:tabs>
-          <w:tab w:val="left" w:pos="6840"/>
-        </w:tabs>
         <w:jc w:val="center"/>
         <w:rPr>
           <w:rFonts w:ascii="Times New Roman" w:hAnsi="Times New Roman" w:cs="Times New Roman"/>
@@ -1707,6 +1702,219 @@
           <w:szCs w:val="24"/>
         </w:rPr>
       </w:pPr>
+      <w:r>
+        <w:rPr>
+          <w:rFonts w:ascii="Times New Roman" w:hAnsi="Times New Roman" w:cs="Times New Roman"/>
+          <w:b/>
+          <w:sz w:val="24"/>
+          <w:szCs w:val="24"/>
+        </w:rPr>
+        <w:lastRenderedPageBreak/>
+        <w:t xml:space="preserve">SISTEMA DE LOGIN (IDENTITY) </w:t>
+      </w:r>
+    </w:p>
+    <w:p>
+      <w:pPr>
+        <w:jc w:val="center"/>
+        <w:rPr>
+          <w:rFonts w:ascii="Times New Roman" w:hAnsi="Times New Roman" w:cs="Times New Roman"/>
+          <w:b/>
+          <w:sz w:val="24"/>
+          <w:szCs w:val="24"/>
+        </w:rPr>
+      </w:pPr>
+      <w:bookmarkStart w:id="0" w:name="_GoBack"/>
+      <w:bookmarkEnd w:id="0"/>
+    </w:p>
+    <w:p>
+      <w:pPr>
+        <w:rPr>
+          <w:rFonts w:ascii="Times New Roman" w:hAnsi="Times New Roman" w:cs="Times New Roman"/>
+          <w:bCs/>
+          <w:sz w:val="24"/>
+          <w:szCs w:val="24"/>
+        </w:rPr>
+      </w:pPr>
+      <w:r>
+        <w:rPr>
+          <w:rFonts w:ascii="Times New Roman" w:hAnsi="Times New Roman" w:cs="Times New Roman"/>
+          <w:bCs/>
+          <w:sz w:val="24"/>
+          <w:szCs w:val="24"/>
+        </w:rPr>
+        <w:t>Constituição de Sistema de Login</w:t>
+      </w:r>
+      <w:r>
+        <w:rPr>
+          <w:rFonts w:ascii="Times New Roman" w:hAnsi="Times New Roman" w:cs="Times New Roman"/>
+          <w:bCs/>
+          <w:sz w:val="24"/>
+          <w:szCs w:val="24"/>
+        </w:rPr>
+        <w:t>:</w:t>
+      </w:r>
+    </w:p>
+    <w:p>
+      <w:pPr>
+        <w:rPr>
+          <w:rFonts w:ascii="Times New Roman" w:hAnsi="Times New Roman" w:cs="Times New Roman"/>
+          <w:bCs/>
+          <w:sz w:val="24"/>
+          <w:szCs w:val="24"/>
+        </w:rPr>
+      </w:pPr>
+      <w:r>
+        <w:rPr>
+          <w:rFonts w:ascii="Times New Roman" w:hAnsi="Times New Roman" w:cs="Times New Roman"/>
+          <w:b/>
+          <w:sz w:val="24"/>
+          <w:szCs w:val="24"/>
+        </w:rPr>
+        <w:tab/>
+      </w:r>
+      <w:proofErr w:type="spellStart"/>
+      <w:r>
+        <w:rPr>
+          <w:rFonts w:ascii="Times New Roman" w:hAnsi="Times New Roman" w:cs="Times New Roman"/>
+          <w:bCs/>
+          <w:sz w:val="24"/>
+          <w:szCs w:val="24"/>
+        </w:rPr>
+        <w:t>LoginViewModel</w:t>
+      </w:r>
+      <w:proofErr w:type="spellEnd"/>
+    </w:p>
+    <w:p>
+      <w:pPr>
+        <w:rPr>
+          <w:rFonts w:ascii="Times New Roman" w:hAnsi="Times New Roman" w:cs="Times New Roman"/>
+          <w:bCs/>
+          <w:sz w:val="24"/>
+          <w:szCs w:val="24"/>
+        </w:rPr>
+      </w:pPr>
+      <w:r>
+        <w:rPr>
+          <w:rFonts w:ascii="Times New Roman" w:hAnsi="Times New Roman" w:cs="Times New Roman"/>
+          <w:bCs/>
+          <w:sz w:val="24"/>
+          <w:szCs w:val="24"/>
+        </w:rPr>
+        <w:tab/>
+        <w:t xml:space="preserve">Login </w:t>
+      </w:r>
+      <w:proofErr w:type="spellStart"/>
+      <w:r>
+        <w:rPr>
+          <w:rFonts w:ascii="Times New Roman" w:hAnsi="Times New Roman" w:cs="Times New Roman"/>
+          <w:bCs/>
+          <w:sz w:val="24"/>
+          <w:szCs w:val="24"/>
+        </w:rPr>
+        <w:t>View</w:t>
+      </w:r>
+      <w:proofErr w:type="spellEnd"/>
+    </w:p>
+    <w:p>
+      <w:pPr>
+        <w:rPr>
+          <w:rFonts w:ascii="Times New Roman" w:hAnsi="Times New Roman" w:cs="Times New Roman"/>
+          <w:bCs/>
+          <w:sz w:val="24"/>
+          <w:szCs w:val="24"/>
+        </w:rPr>
+      </w:pPr>
+      <w:r>
+        <w:rPr>
+          <w:rFonts w:ascii="Times New Roman" w:hAnsi="Times New Roman" w:cs="Times New Roman"/>
+          <w:bCs/>
+          <w:sz w:val="24"/>
+          <w:szCs w:val="24"/>
+        </w:rPr>
+        <w:tab/>
+        <w:t xml:space="preserve">Login </w:t>
+      </w:r>
+      <w:proofErr w:type="spellStart"/>
+      <w:r>
+        <w:rPr>
+          <w:rFonts w:ascii="Times New Roman" w:hAnsi="Times New Roman" w:cs="Times New Roman"/>
+          <w:bCs/>
+          <w:sz w:val="24"/>
+          <w:szCs w:val="24"/>
+        </w:rPr>
+        <w:t>Actions</w:t>
+      </w:r>
+      <w:proofErr w:type="spellEnd"/>
+      <w:r>
+        <w:rPr>
+          <w:rFonts w:ascii="Times New Roman" w:hAnsi="Times New Roman" w:cs="Times New Roman"/>
+          <w:bCs/>
+          <w:sz w:val="24"/>
+          <w:szCs w:val="24"/>
+        </w:rPr>
+        <w:t xml:space="preserve"> – </w:t>
+      </w:r>
+      <w:proofErr w:type="spellStart"/>
+      <w:r>
+        <w:rPr>
+          <w:rFonts w:ascii="Times New Roman" w:hAnsi="Times New Roman" w:cs="Times New Roman"/>
+          <w:bCs/>
+          <w:sz w:val="24"/>
+          <w:szCs w:val="24"/>
+        </w:rPr>
+        <w:t>Account</w:t>
+      </w:r>
+      <w:proofErr w:type="spellEnd"/>
+      <w:r>
+        <w:rPr>
+          <w:rFonts w:ascii="Times New Roman" w:hAnsi="Times New Roman" w:cs="Times New Roman"/>
+          <w:bCs/>
+          <w:sz w:val="24"/>
+          <w:szCs w:val="24"/>
+        </w:rPr>
+        <w:t xml:space="preserve"> </w:t>
+      </w:r>
+      <w:proofErr w:type="spellStart"/>
+      <w:r>
+        <w:rPr>
+          <w:rFonts w:ascii="Times New Roman" w:hAnsi="Times New Roman" w:cs="Times New Roman"/>
+          <w:bCs/>
+          <w:sz w:val="24"/>
+          <w:szCs w:val="24"/>
+        </w:rPr>
+        <w:t>Controller</w:t>
+      </w:r>
+      <w:proofErr w:type="spellEnd"/>
+    </w:p>
+    <w:p>
+      <w:pPr>
+        <w:rPr>
+          <w:rFonts w:ascii="Times New Roman" w:hAnsi="Times New Roman" w:cs="Times New Roman"/>
+          <w:b/>
+          <w:sz w:val="24"/>
+          <w:szCs w:val="24"/>
+        </w:rPr>
+      </w:pPr>
+    </w:p>
+    <w:p>
+      <w:pPr>
+        <w:jc w:val="center"/>
+        <w:rPr>
+          <w:rFonts w:ascii="Times New Roman" w:hAnsi="Times New Roman" w:cs="Times New Roman"/>
+          <w:b/>
+          <w:sz w:val="24"/>
+          <w:szCs w:val="24"/>
+        </w:rPr>
+      </w:pPr>
+      <w:r>
+        <w:rPr>
+          <w:rFonts w:ascii="Times New Roman" w:hAnsi="Times New Roman" w:cs="Times New Roman"/>
+          <w:b/>
+          <w:sz w:val="24"/>
+          <w:szCs w:val="24"/>
+        </w:rPr>
+        <w:br w:type="page"/>
+      </w:r>
       <w:r>
         <w:rPr>
           <w:rFonts w:ascii="Times New Roman" w:hAnsi="Times New Roman" w:cs="Times New Roman"/>
@@ -3892,6 +4100,7 @@
     <w:lsdException w:name="HTML Sample" w:semiHidden="1" w:unhideWhenUsed="1"/>
     <w:lsdException w:name="HTML Typewriter" w:semiHidden="1" w:unhideWhenUsed="1"/>
     <w:lsdException w:name="HTML Variable" w:semiHidden="1" w:unhideWhenUsed="1"/>
+    <w:lsdException w:name="Normal Table" w:semiHidden="1" w:unhideWhenUsed="1"/>
     <w:lsdException w:name="annotation subject" w:semiHidden="1" w:unhideWhenUsed="1"/>
     <w:lsdException w:name="No List" w:semiHidden="1" w:unhideWhenUsed="1"/>
     <w:lsdException w:name="Outline List 1" w:semiHidden="1" w:unhideWhenUsed="1"/>
@@ -3934,8 +4143,11 @@
     <w:lsdException w:name="Table Contemporary" w:semiHidden="1" w:unhideWhenUsed="1"/>
     <w:lsdException w:name="Table Elegant" w:semiHidden="1" w:unhideWhenUsed="1"/>
     <w:lsdException w:name="Table Professional" w:semiHidden="1" w:unhideWhenUsed="1"/>
+    <w:lsdException w:name="Table Subtle 1" w:semiHidden="1" w:unhideWhenUsed="1"/>
     <w:lsdException w:name="Table Subtle 2" w:semiHidden="1" w:unhideWhenUsed="1"/>
     <w:lsdException w:name="Table Web 1" w:semiHidden="1" w:unhideWhenUsed="1"/>
+    <w:lsdException w:name="Table Web 2" w:semiHidden="1" w:unhideWhenUsed="1"/>
+    <w:lsdException w:name="Table Web 3" w:semiHidden="1" w:unhideWhenUsed="1"/>
     <w:lsdException w:name="Balloon Text" w:semiHidden="1" w:unhideWhenUsed="1"/>
     <w:lsdException w:name="Table Grid" w:uiPriority="39"/>
     <w:lsdException w:name="Table Theme" w:semiHidden="1" w:unhideWhenUsed="1"/>
@@ -4513,6 +4725,21 @@
 </file>
 
 <file path=customXml/item1.xml><?xml version="1.0" encoding="utf-8"?>
+<p:properties xmlns:p="http://schemas.microsoft.com/office/2006/metadata/properties" xmlns:xsi="http://www.w3.org/2001/XMLSchema-instance" xmlns:pc="http://schemas.microsoft.com/office/infopath/2007/PartnerControls">
+  <documentManagement/>
+</p:properties>
+</file>
+
+<file path=customXml/item2.xml><?xml version="1.0" encoding="utf-8"?>
+<?mso-contentType ?>
+<FormTemplates xmlns="http://schemas.microsoft.com/sharepoint/v3/contenttype/forms">
+  <Display>DocumentLibraryForm</Display>
+  <Edit>DocumentLibraryForm</Edit>
+  <New>DocumentLibraryForm</New>
+</FormTemplates>
+</file>
+
+<file path=customXml/item3.xml><?xml version="1.0" encoding="utf-8"?>
 <ct:contentTypeSchema xmlns:ct="http://schemas.microsoft.com/office/2006/metadata/contentType" xmlns:ma="http://schemas.microsoft.com/office/2006/metadata/properties/metaAttributes" ct:_="" ma:_="" ma:contentTypeName="Document" ma:contentTypeID="0x010100F59FD048C4F50D4FB252DAEF629DDE35" ma:contentTypeVersion="8" ma:contentTypeDescription="Create a new document." ma:contentTypeScope="" ma:versionID="193844c77f42fb0cfc098530396f45c5">
   <xsd:schema xmlns:xsd="http://www.w3.org/2001/XMLSchema" xmlns:xs="http://www.w3.org/2001/XMLSchema" xmlns:p="http://schemas.microsoft.com/office/2006/metadata/properties" xmlns:ns3="9915e79c-5f51-4775-9be4-11fe286850ae" xmlns:ns4="50b614ce-c5ea-4d7d-ab26-7741a893d734" targetNamespace="http://schemas.microsoft.com/office/2006/metadata/properties" ma:root="true" ma:fieldsID="4f0d12203a47a5b79ac032214856b4ff" ns3:_="" ns4:_="">
     <xsd:import namespace="9915e79c-5f51-4775-9be4-11fe286850ae"/>
@@ -4703,26 +4930,28 @@
 </ct:contentTypeSchema>
 </file>
 
-<file path=customXml/item2.xml><?xml version="1.0" encoding="utf-8"?>
-<?mso-contentType ?>
-<FormTemplates xmlns="http://schemas.microsoft.com/sharepoint/v3/contenttype/forms">
-  <Display>DocumentLibraryForm</Display>
-  <Edit>DocumentLibraryForm</Edit>
-  <New>DocumentLibraryForm</New>
-</FormTemplates>
-</file>
-
-<file path=customXml/item3.xml><?xml version="1.0" encoding="utf-8"?>
-<p:properties xmlns:p="http://schemas.microsoft.com/office/2006/metadata/properties" xmlns:xsi="http://www.w3.org/2001/XMLSchema-instance" xmlns:pc="http://schemas.microsoft.com/office/infopath/2007/PartnerControls">
-  <documentManagement/>
-</p:properties>
-</file>
-
 <file path=customXml/item4.xml><?xml version="1.0" encoding="utf-8"?>
 <b:Sources xmlns:b="http://schemas.openxmlformats.org/officeDocument/2006/bibliography" xmlns="http://schemas.openxmlformats.org/officeDocument/2006/bibliography" SelectedStyle="\APASixthEditionOfficeOnline.xsl" StyleName="APA" Version="6"/>
 </file>
 
 <file path=customXml/itemProps1.xml><?xml version="1.0" encoding="utf-8"?>
+<ds:datastoreItem xmlns:ds="http://schemas.openxmlformats.org/officeDocument/2006/customXml" ds:itemID="{5891FB9F-1B84-4F28-A71C-4B8885301FD4}">
+  <ds:schemaRefs>
+    <ds:schemaRef ds:uri="http://schemas.microsoft.com/office/2006/metadata/properties"/>
+    <ds:schemaRef ds:uri="http://schemas.microsoft.com/office/infopath/2007/PartnerControls"/>
+  </ds:schemaRefs>
+</ds:datastoreItem>
+</file>
+
+<file path=customXml/itemProps2.xml><?xml version="1.0" encoding="utf-8"?>
+<ds:datastoreItem xmlns:ds="http://schemas.openxmlformats.org/officeDocument/2006/customXml" ds:itemID="{1E9D253C-2A20-4E49-AC7C-22E0A0DC7951}">
+  <ds:schemaRefs>
+    <ds:schemaRef ds:uri="http://schemas.microsoft.com/sharepoint/v3/contenttype/forms"/>
+  </ds:schemaRefs>
+</ds:datastoreItem>
+</file>
+
+<file path=customXml/itemProps3.xml><?xml version="1.0" encoding="utf-8"?>
 <ds:datastoreItem xmlns:ds="http://schemas.openxmlformats.org/officeDocument/2006/customXml" ds:itemID="{1A138E7A-3AB5-4B57-B139-EA4A6B393440}">
   <ds:schemaRefs>
     <ds:schemaRef ds:uri="http://schemas.microsoft.com/office/2006/metadata/contentType"/>
@@ -4741,25 +4970,8 @@
 </ds:datastoreItem>
 </file>
 
-<file path=customXml/itemProps2.xml><?xml version="1.0" encoding="utf-8"?>
-<ds:datastoreItem xmlns:ds="http://schemas.openxmlformats.org/officeDocument/2006/customXml" ds:itemID="{1E9D253C-2A20-4E49-AC7C-22E0A0DC7951}">
-  <ds:schemaRefs>
-    <ds:schemaRef ds:uri="http://schemas.microsoft.com/sharepoint/v3/contenttype/forms"/>
-  </ds:schemaRefs>
-</ds:datastoreItem>
-</file>
-
-<file path=customXml/itemProps3.xml><?xml version="1.0" encoding="utf-8"?>
-<ds:datastoreItem xmlns:ds="http://schemas.openxmlformats.org/officeDocument/2006/customXml" ds:itemID="{5891FB9F-1B84-4F28-A71C-4B8885301FD4}">
-  <ds:schemaRefs>
-    <ds:schemaRef ds:uri="http://schemas.microsoft.com/office/2006/metadata/properties"/>
-    <ds:schemaRef ds:uri="http://schemas.microsoft.com/office/infopath/2007/PartnerControls"/>
-  </ds:schemaRefs>
-</ds:datastoreItem>
-</file>
-
 <file path=customXml/itemProps4.xml><?xml version="1.0" encoding="utf-8"?>
-<ds:datastoreItem xmlns:ds="http://schemas.openxmlformats.org/officeDocument/2006/customXml" ds:itemID="{D9504615-1F44-4617-A60D-96DE8ED42585}">
+<ds:datastoreItem xmlns:ds="http://schemas.openxmlformats.org/officeDocument/2006/customXml" ds:itemID="{4C9FEFDC-7533-4690-89A2-015CE7F098D5}">
   <ds:schemaRefs>
     <ds:schemaRef ds:uri="http://schemas.openxmlformats.org/officeDocument/2006/bibliography"/>
   </ds:schemaRefs>

</xml_diff>